<commit_message>
Edited acknowledgement (of reviewers)
</commit_message>
<xml_diff>
--- a/SSI Manuscript.docx
+++ b/SSI Manuscript.docx
@@ -1,6 +1,6 @@
 
 <file path=word/document.xml><?xml version="1.0" encoding="utf-8"?>
-<w:document xmlns:ve="http://schemas.openxmlformats.org/markup-compatibility/2006" xmlns:o="urn:schemas-microsoft-com:office:office" xmlns:r="http://schemas.openxmlformats.org/officeDocument/2006/relationships" xmlns:m="http://schemas.openxmlformats.org/officeDocument/2006/math" xmlns:v="urn:schemas-microsoft-com:vml" xmlns:wp="http://schemas.openxmlformats.org/drawingml/2006/wordprocessingDrawing" xmlns:w10="urn:schemas-microsoft-com:office:word" xmlns:w="http://schemas.openxmlformats.org/wordprocessingml/2006/main" xmlns:wne="http://schemas.microsoft.com/office/word/2006/wordml">
+<w:document xmlns:wpc="http://schemas.microsoft.com/office/word/2010/wordprocessingCanvas" xmlns:cx="http://schemas.microsoft.com/office/drawing/2014/chartex" xmlns:cx1="http://schemas.microsoft.com/office/drawing/2015/9/8/chartex" xmlns:cx2="http://schemas.microsoft.com/office/drawing/2015/10/21/chartex" xmlns:cx3="http://schemas.microsoft.com/office/drawing/2016/5/9/chartex" xmlns:cx4="http://schemas.microsoft.com/office/drawing/2016/5/10/chartex" xmlns:cx5="http://schemas.microsoft.com/office/drawing/2016/5/11/chartex" xmlns:cx6="http://schemas.microsoft.com/office/drawing/2016/5/12/chartex" xmlns:cx7="http://schemas.microsoft.com/office/drawing/2016/5/13/chartex" xmlns:cx8="http://schemas.microsoft.com/office/drawing/2016/5/14/chartex" xmlns:mc="http://schemas.openxmlformats.org/markup-compatibility/2006" xmlns:aink="http://schemas.microsoft.com/office/drawing/2016/ink" xmlns:am3d="http://schemas.microsoft.com/office/drawing/2017/model3d" xmlns:o="urn:schemas-microsoft-com:office:office" xmlns:r="http://schemas.openxmlformats.org/officeDocument/2006/relationships" xmlns:m="http://schemas.openxmlformats.org/officeDocument/2006/math" xmlns:v="urn:schemas-microsoft-com:vml" xmlns:wp14="http://schemas.microsoft.com/office/word/2010/wordprocessingDrawing" xmlns:wp="http://schemas.openxmlformats.org/drawingml/2006/wordprocessingDrawing" xmlns:w10="urn:schemas-microsoft-com:office:word" xmlns:w="http://schemas.openxmlformats.org/wordprocessingml/2006/main" xmlns:w14="http://schemas.microsoft.com/office/word/2010/wordml" xmlns:w15="http://schemas.microsoft.com/office/word/2012/wordml" xmlns:w16cid="http://schemas.microsoft.com/office/word/2016/wordml/cid" xmlns:w16se="http://schemas.microsoft.com/office/word/2015/wordml/symex" xmlns:wpg="http://schemas.microsoft.com/office/word/2010/wordprocessingGroup" xmlns:wpi="http://schemas.microsoft.com/office/word/2010/wordprocessingInk" xmlns:wne="http://schemas.microsoft.com/office/word/2006/wordml" xmlns:wps="http://schemas.microsoft.com/office/word/2010/wordprocessingShape" mc:Ignorable="w14 w15 w16se w16cid wp14">
   <w:body>
     <w:p>
       <w:pPr>
@@ -62,7 +62,6 @@
         </w:rPr>
         <w:t>1</w:t>
       </w:r>
-      <w:proofErr w:type="gramStart"/>
       <w:r>
         <w:rPr>
           <w:sz w:val="29"/>
@@ -79,7 +78,6 @@
         <w:t>Balabhaskar</w:t>
       </w:r>
       <w:proofErr w:type="spellEnd"/>
-      <w:proofErr w:type="gramEnd"/>
       <w:r>
         <w:rPr>
           <w:sz w:val="29"/>
@@ -131,23 +129,7 @@
           <w:sz w:val="29"/>
           <w:szCs w:val="29"/>
         </w:rPr>
-        <w:t xml:space="preserve">, </w:t>
-      </w:r>
-      <w:proofErr w:type="spellStart"/>
-      <w:r>
-        <w:rPr>
-          <w:sz w:val="29"/>
-          <w:szCs w:val="29"/>
-        </w:rPr>
-        <w:t>Satish</w:t>
-      </w:r>
-      <w:proofErr w:type="spellEnd"/>
-      <w:r>
-        <w:rPr>
-          <w:sz w:val="29"/>
-          <w:szCs w:val="29"/>
-        </w:rPr>
-        <w:t xml:space="preserve"> T. S. Bukkapatnam</w:t>
+        <w:t>, Satish T. S. Bukkapatnam</w:t>
       </w:r>
       <w:r>
         <w:rPr>
@@ -214,16 +196,7 @@
           <w:sz w:val="20"/>
           <w:szCs w:val="20"/>
         </w:rPr>
-        <w:t xml:space="preserve"> School of Civil Engineering and Environme</w:t>
-      </w:r>
-      <w:bookmarkStart w:id="0" w:name="_GoBack"/>
-      <w:bookmarkEnd w:id="0"/>
-      <w:r>
-        <w:rPr>
-          <w:sz w:val="20"/>
-          <w:szCs w:val="20"/>
-        </w:rPr>
-        <w:t>ntal Science and the Atmospheric Radar Research Center, University of   Oklahoma, OK 73072</w:t>
+        <w:t xml:space="preserve"> School of Civil Engineering and Environmental Science and the Atmospheric Radar Research Center, University of   Oklahoma, OK 73072</w:t>
       </w:r>
     </w:p>
     <w:p>
@@ -249,23 +222,7 @@
           <w:sz w:val="20"/>
           <w:szCs w:val="20"/>
         </w:rPr>
-        <w:t xml:space="preserve"> </w:t>
-      </w:r>
-      <w:proofErr w:type="gramStart"/>
-      <w:r>
-        <w:rPr>
-          <w:sz w:val="20"/>
-          <w:szCs w:val="20"/>
-        </w:rPr>
-        <w:t>School</w:t>
-      </w:r>
-      <w:proofErr w:type="gramEnd"/>
-      <w:r>
-        <w:rPr>
-          <w:sz w:val="20"/>
-          <w:szCs w:val="20"/>
-        </w:rPr>
-        <w:t xml:space="preserve"> of Industrial Engineering and Management, Oklahoma State University, OK 74078</w:t>
+        <w:t xml:space="preserve"> School of Industrial Engineering and Management, Oklahoma State University, OK 74078</w:t>
       </w:r>
     </w:p>
     <w:p>
@@ -757,15 +714,7 @@
         <w:t>]</w:t>
       </w:r>
       <w:r>
-        <w:t xml:space="preserve">.  Consequently, various state </w:t>
-      </w:r>
-      <w:proofErr w:type="spellStart"/>
-      <w:r>
-        <w:t>DoTs</w:t>
-      </w:r>
-      <w:proofErr w:type="spellEnd"/>
-      <w:r>
-        <w:t xml:space="preserve"> have been striving for effective</w:t>
+        <w:t>.  Consequently, various state DoTs have been striving for effective</w:t>
       </w:r>
       <w:r>
         <w:t xml:space="preserve"> </w:t>
@@ -2033,34 +1982,20 @@
         <w:rPr>
           <w:rFonts w:cs="Times New Roman"/>
         </w:rPr>
-        <w:t xml:space="preserve"> Index).  The Base Index parameters are skin temperature, temperature trend, and </w:t>
+        <w:t xml:space="preserve"> Index).  The Base Index parameters are skin temperature, temperature trend, and windspeed; while the </w:t>
       </w:r>
       <w:proofErr w:type="spellStart"/>
       <w:r>
         <w:rPr>
           <w:rFonts w:cs="Times New Roman"/>
         </w:rPr>
-        <w:t>windspeed</w:t>
+        <w:t>Precip</w:t>
       </w:r>
       <w:proofErr w:type="spellEnd"/>
       <w:r>
         <w:rPr>
           <w:rFonts w:cs="Times New Roman"/>
         </w:rPr>
-        <w:t xml:space="preserve">; while the </w:t>
-      </w:r>
-      <w:proofErr w:type="spellStart"/>
-      <w:r>
-        <w:rPr>
-          <w:rFonts w:cs="Times New Roman"/>
-        </w:rPr>
-        <w:t>Precip</w:t>
-      </w:r>
-      <w:proofErr w:type="spellEnd"/>
-      <w:r>
-        <w:rPr>
-          <w:rFonts w:cs="Times New Roman"/>
-        </w:rPr>
         <w:t xml:space="preserve"> Index parameters are precipitation impact on free flow</w:t>
       </w:r>
       <w:r>
@@ -2097,16 +2032,8 @@
         <w:rPr>
           <w:rFonts w:cs="Times New Roman"/>
         </w:rPr>
-        <w:t xml:space="preserve"> tailored specifically to transportation.  The SSI quantifies weather impacts on free flow traffic speed caused by both precipitation intensity and precipitation accumulation.  In addition, it can be used with multiple advanced numerical weather prediction models (WRF or SREF) which can be used for both forecasting and </w:t>
-      </w:r>
-      <w:proofErr w:type="spellStart"/>
-      <w:r>
-        <w:rPr>
-          <w:rFonts w:cs="Times New Roman"/>
-        </w:rPr>
-        <w:t>hindcasting</w:t>
-      </w:r>
-      <w:proofErr w:type="spellEnd"/>
+        <w:t xml:space="preserve"> tailored specifically to transportation.  The SSI quantifies weather impacts on free flow traffic speed caused by both precipitation intensity and precipitation accumulation.  In addition, it can be used with multiple advanced numerical weather prediction models (WRF or SREF) which can be used for both forecasting and hindcasting</w:t>
+      </w:r>
       <w:r>
         <w:rPr>
           <w:rFonts w:cs="Times New Roman"/>
@@ -2178,8 +2105,8 @@
             <m:naryPr>
               <m:chr m:val="∑"/>
               <m:limLoc m:val="undOvr"/>
-              <m:subHide m:val="on"/>
-              <m:supHide m:val="on"/>
+              <m:subHide m:val="1"/>
+              <m:supHide m:val="1"/>
               <m:ctrlPr>
                 <w:rPr>
                   <w:rFonts w:ascii="Cambria Math" w:hAnsi="Cambria Math" w:cs="Times New Roman"/>
@@ -2246,7 +2173,7 @@
               </m:d>
               <m:r>
                 <w:rPr>
-                  <w:rFonts w:cs="Times New Roman"/>
+                  <w:rFonts w:ascii="Cambria Math" w:hAnsi="Cambria Math" w:cs="Times New Roman"/>
                 </w:rPr>
                 <m:t>×</m:t>
               </m:r>
@@ -2272,13 +2199,7 @@
                 <w:rPr>
                   <w:rFonts w:ascii="Cambria Math" w:hAnsi="Cambria Math" w:cs="Times New Roman"/>
                 </w:rPr>
-                <m:t>Wei</m:t>
-              </m:r>
-              <m:r>
-                <w:rPr>
-                  <w:rFonts w:ascii="Cambria Math" w:hAnsi="Cambria Math" w:cs="Times New Roman"/>
-                </w:rPr>
-                <m:t>ght</m:t>
+                <m:t>Weight</m:t>
               </m:r>
               <m:r>
                 <w:rPr>
@@ -2728,25 +2649,7 @@
           <w:b/>
           <w:color w:val="000000"/>
         </w:rPr>
-        <w:t xml:space="preserve"> </w:t>
-      </w:r>
-      <w:proofErr w:type="gramStart"/>
-      <w:r>
-        <w:rPr>
-          <w:rFonts w:eastAsia="Times New Roman" w:cs="Times New Roman"/>
-          <w:b/>
-          <w:color w:val="000000"/>
-        </w:rPr>
-        <w:t>et</w:t>
-      </w:r>
-      <w:proofErr w:type="gramEnd"/>
-      <w:r>
-        <w:rPr>
-          <w:rFonts w:eastAsia="Times New Roman" w:cs="Times New Roman"/>
-          <w:b/>
-          <w:color w:val="000000"/>
-        </w:rPr>
-        <w:t xml:space="preserve">. al </w:t>
+        <w:t xml:space="preserve"> et. al </w:t>
       </w:r>
       <w:r>
         <w:rPr>
@@ -2822,8 +2725,7 @@
       <w:tblPr>
         <w:tblW w:w="8623" w:type="dxa"/>
         <w:jc w:val="center"/>
-        <w:tblInd w:w="95" w:type="dxa"/>
-        <w:tblLook w:val="04A0"/>
+        <w:tblLook w:val="04A0" w:firstRow="1" w:lastRow="0" w:firstColumn="1" w:lastColumn="0" w:noHBand="0" w:noVBand="1"/>
       </w:tblPr>
       <w:tblGrid>
         <w:gridCol w:w="723"/>
@@ -3353,21 +3255,12 @@
                 <w:color w:val="000000"/>
               </w:rPr>
             </w:pPr>
-            <w:proofErr w:type="spellStart"/>
             <w:r>
               <w:rPr>
                 <w:rFonts w:ascii="Calibri" w:eastAsia="Times New Roman" w:hAnsi="Calibri" w:cs="Times New Roman"/>
                 <w:color w:val="000000"/>
               </w:rPr>
-              <w:t>Windspeed</w:t>
-            </w:r>
-            <w:proofErr w:type="spellEnd"/>
-            <w:r>
-              <w:rPr>
-                <w:rFonts w:ascii="Calibri" w:eastAsia="Times New Roman" w:hAnsi="Calibri" w:cs="Times New Roman"/>
-                <w:color w:val="000000"/>
-              </w:rPr>
-              <w:t xml:space="preserve"> &lt; </w:t>
+              <w:t xml:space="preserve">Windspeed &lt; </w:t>
             </w:r>
             <w:r>
               <w:rPr>
@@ -3431,23 +3324,7 @@
                 <w:rFonts w:ascii="Calibri" w:eastAsia="Times New Roman" w:hAnsi="Calibri" w:cs="Times New Roman"/>
                 <w:color w:val="000000"/>
               </w:rPr>
-              <w:t xml:space="preserve"> </w:t>
-            </w:r>
-            <w:proofErr w:type="spellStart"/>
-            <w:r>
-              <w:rPr>
-                <w:rFonts w:ascii="Calibri" w:eastAsia="Times New Roman" w:hAnsi="Calibri" w:cs="Times New Roman"/>
-                <w:color w:val="000000"/>
-              </w:rPr>
-              <w:t>Windspeed</w:t>
-            </w:r>
-            <w:proofErr w:type="spellEnd"/>
-            <w:r>
-              <w:rPr>
-                <w:rFonts w:ascii="Calibri" w:eastAsia="Times New Roman" w:hAnsi="Calibri" w:cs="Times New Roman"/>
-                <w:color w:val="000000"/>
-              </w:rPr>
-              <w:t xml:space="preserve"> ≤ </w:t>
+              <w:t xml:space="preserve"> Windspeed ≤ </w:t>
             </w:r>
             <w:r>
               <w:rPr>
@@ -3482,23 +3359,7 @@
                 <w:rFonts w:ascii="Calibri" w:eastAsia="Times New Roman" w:hAnsi="Calibri" w:cs="Times New Roman"/>
                 <w:color w:val="000000"/>
               </w:rPr>
-              <w:t xml:space="preserve"> &lt; </w:t>
-            </w:r>
-            <w:proofErr w:type="spellStart"/>
-            <w:r>
-              <w:rPr>
-                <w:rFonts w:ascii="Calibri" w:eastAsia="Times New Roman" w:hAnsi="Calibri" w:cs="Times New Roman"/>
-                <w:color w:val="000000"/>
-              </w:rPr>
-              <w:t>Windspeed</w:t>
-            </w:r>
-            <w:proofErr w:type="spellEnd"/>
-            <w:r>
-              <w:rPr>
-                <w:rFonts w:ascii="Calibri" w:eastAsia="Times New Roman" w:hAnsi="Calibri" w:cs="Times New Roman"/>
-                <w:color w:val="000000"/>
-              </w:rPr>
-              <w:t xml:space="preserve"> ≤ </w:t>
+              <w:t xml:space="preserve"> &lt; Windspeed ≤ </w:t>
             </w:r>
             <w:r>
               <w:rPr>
@@ -3534,22 +3395,7 @@
                 <w:color w:val="000000"/>
               </w:rPr>
               <w:br/>
-            </w:r>
-            <w:proofErr w:type="spellStart"/>
-            <w:r>
-              <w:rPr>
-                <w:rFonts w:ascii="Calibri" w:eastAsia="Times New Roman" w:hAnsi="Calibri" w:cs="Times New Roman"/>
-                <w:color w:val="000000"/>
-              </w:rPr>
-              <w:t>Windspeed</w:t>
-            </w:r>
-            <w:proofErr w:type="spellEnd"/>
-            <w:r>
-              <w:rPr>
-                <w:rFonts w:ascii="Calibri" w:eastAsia="Times New Roman" w:hAnsi="Calibri" w:cs="Times New Roman"/>
-                <w:color w:val="000000"/>
-              </w:rPr>
-              <w:t xml:space="preserve"> &gt; </w:t>
+              <w:t xml:space="preserve">Windspeed &gt; </w:t>
             </w:r>
             <w:r>
               <w:rPr>
@@ -3960,7 +3806,6 @@
         </w:rPr>
         <w:fldChar w:fldCharType="separate"/>
       </w:r>
-      <w:proofErr w:type="gramStart"/>
       <w:r>
         <w:rPr>
           <w:rFonts w:ascii="Times New Roman" w:hAnsi="Times New Roman" w:cs="Times New Roman"/>
@@ -3987,17 +3832,7 @@
           <w:sz w:val="22"/>
           <w:szCs w:val="22"/>
         </w:rPr>
-        <w:t xml:space="preserve">  Flowchart</w:t>
-      </w:r>
-      <w:proofErr w:type="gramEnd"/>
-      <w:r>
-        <w:rPr>
-          <w:rFonts w:ascii="Times New Roman" w:hAnsi="Times New Roman" w:cs="Times New Roman"/>
-          <w:color w:val="auto"/>
-          <w:sz w:val="22"/>
-          <w:szCs w:val="22"/>
-        </w:rPr>
-        <w:t xml:space="preserve"> for </w:t>
+        <w:t xml:space="preserve">  Flowchart for </w:t>
       </w:r>
       <w:proofErr w:type="spellStart"/>
       <w:r>
@@ -4410,28 +4245,13 @@
           <w:rFonts w:ascii="Times New Roman" w:hAnsi="Times New Roman" w:cs="Times New Roman"/>
           <w:b/>
         </w:rPr>
-        <w:t xml:space="preserve">t </w:t>
-      </w:r>
-      <w:proofErr w:type="gramStart"/>
-      <w:r>
-        <w:rPr>
-          <w:rFonts w:ascii="Times New Roman" w:hAnsi="Times New Roman" w:cs="Times New Roman"/>
-          <w:b/>
-        </w:rPr>
-        <w:t xml:space="preserve">--  </w:t>
-      </w:r>
-      <w:r>
-        <w:rPr>
-          <w:rFonts w:ascii="Times New Roman" w:hAnsi="Times New Roman" w:cs="Times New Roman"/>
-        </w:rPr>
-        <w:t>snow</w:t>
-      </w:r>
-      <w:proofErr w:type="gramEnd"/>
-      <w:r>
-        <w:rPr>
-          <w:rFonts w:ascii="Times New Roman" w:hAnsi="Times New Roman" w:cs="Times New Roman"/>
-        </w:rPr>
-        <w:t xml:space="preserve"> and sleet have the highest impact on visibility.  Average liquid-equivalent hourly snowfall/sleet rates are calculated from model output and intensities are assigned according to Rasmussen and Cole </w:t>
+        <w:t xml:space="preserve">t --  </w:t>
+      </w:r>
+      <w:r>
+        <w:rPr>
+          <w:rFonts w:ascii="Times New Roman" w:hAnsi="Times New Roman" w:cs="Times New Roman"/>
+        </w:rPr>
+        <w:t xml:space="preserve">snow and sleet have the highest impact on visibility.  Average liquid-equivalent hourly snowfall/sleet rates are calculated from model output and intensities are assigned according to Rasmussen and Cole </w:t>
       </w:r>
       <w:r>
         <w:rPr>
@@ -5073,15 +4893,7 @@
         <w:t xml:space="preserve"> from 2000 – 2010 for central Oklahoma.  </w:t>
       </w:r>
       <w:r>
-        <w:t>SSI scores for each grid were accumulated on a 12 hourly and daily basis and they yielded a log-normal distribution (Figures 3</w:t>
-      </w:r>
-      <w:proofErr w:type="gramStart"/>
-      <w:r>
-        <w:t>,4</w:t>
-      </w:r>
-      <w:proofErr w:type="gramEnd"/>
-      <w:r>
-        <w:t xml:space="preserve">).    </w:t>
+        <w:t xml:space="preserve">SSI scores for each grid were accumulated on a 12 hourly and daily basis and they yielded a log-normal distribution (Figures 3,4).    </w:t>
       </w:r>
     </w:p>
     <w:p>
@@ -5185,7 +4997,6 @@
         </w:rPr>
         <w:fldChar w:fldCharType="separate"/>
       </w:r>
-      <w:proofErr w:type="gramStart"/>
       <w:r>
         <w:rPr>
           <w:rFonts w:ascii="Times New Roman" w:hAnsi="Times New Roman" w:cs="Times New Roman"/>
@@ -5212,17 +5023,7 @@
           <w:sz w:val="22"/>
           <w:szCs w:val="22"/>
         </w:rPr>
-        <w:t xml:space="preserve">  SSI distribution</w:t>
-      </w:r>
-      <w:proofErr w:type="gramEnd"/>
-      <w:r>
-        <w:rPr>
-          <w:rFonts w:ascii="Times New Roman" w:hAnsi="Times New Roman" w:cs="Times New Roman"/>
-          <w:color w:val="auto"/>
-          <w:sz w:val="22"/>
-          <w:szCs w:val="22"/>
-        </w:rPr>
-        <w:t xml:space="preserve"> on a 12 hour basis</w:t>
+        <w:t xml:space="preserve">  SSI distribution on a 12 hour basis</w:t>
       </w:r>
       <w:r>
         <w:rPr>
@@ -5451,8 +5252,8 @@
           <w:szCs w:val="22"/>
         </w:rPr>
       </w:pPr>
-      <w:bookmarkStart w:id="1" w:name="_Ref299659678"/>
-      <w:bookmarkStart w:id="2" w:name="_Toc316139364"/>
+      <w:bookmarkStart w:id="0" w:name="_Ref299659678"/>
+      <w:bookmarkStart w:id="1" w:name="_Toc316139364"/>
       <w:r>
         <w:rPr>
           <w:rFonts w:ascii="Times New Roman" w:hAnsi="Times New Roman" w:cs="Times New Roman"/>
@@ -5462,7 +5263,7 @@
         </w:rPr>
         <w:t xml:space="preserve">Figure </w:t>
       </w:r>
-      <w:bookmarkEnd w:id="1"/>
+      <w:bookmarkEnd w:id="0"/>
       <w:r>
         <w:rPr>
           <w:rFonts w:ascii="Times New Roman" w:hAnsi="Times New Roman" w:cs="Times New Roman"/>
@@ -5481,7 +5282,7 @@
         </w:rPr>
         <w:t xml:space="preserve"> Storm Severity Index for a winter related major disaster in December, 2009</w:t>
       </w:r>
-      <w:bookmarkEnd w:id="2"/>
+      <w:bookmarkEnd w:id="1"/>
     </w:p>
     <w:p>
       <w:pPr>
@@ -5923,13 +5724,7 @@
           <w:rPr>
             <w:rFonts w:ascii="Cambria Math" w:hAnsi="Cambria Math" w:cs="Times New Roman"/>
           </w:rPr>
-          <m:t>numb</m:t>
-        </m:r>
-        <m:r>
-          <w:rPr>
-            <w:rFonts w:ascii="Cambria Math" w:hAnsi="Cambria Math" w:cs="Times New Roman"/>
-          </w:rPr>
-          <m:t>er</m:t>
+          <m:t>number</m:t>
         </m:r>
         <m:r>
           <w:rPr>
@@ -6042,19 +5837,11 @@
           <w:rFonts w:cs="Times New Roman"/>
         </w:rPr>
       </w:pPr>
-      <w:proofErr w:type="gramStart"/>
-      <w:r>
-        <w:rPr>
-          <w:rFonts w:cs="Times New Roman"/>
-        </w:rPr>
-        <w:t>where</w:t>
-      </w:r>
-      <w:proofErr w:type="gramEnd"/>
-      <w:r>
-        <w:rPr>
-          <w:rFonts w:cs="Times New Roman"/>
-        </w:rPr>
-        <w:t xml:space="preserve"> is </w:t>
+      <w:r>
+        <w:rPr>
+          <w:rFonts w:cs="Times New Roman"/>
+        </w:rPr>
+        <w:t xml:space="preserve">where is </w:t>
       </w:r>
       <w:r>
         <w:rPr>
@@ -6155,30 +5942,14 @@
           <w:rFonts w:cs="Times New Roman"/>
           <w:b/>
         </w:rPr>
-        <w:t xml:space="preserve">TABLE </w:t>
-      </w:r>
-      <w:proofErr w:type="gramStart"/>
+        <w:t xml:space="preserve">TABLE 2  </w:t>
+      </w:r>
       <w:r>
         <w:rPr>
           <w:rFonts w:cs="Times New Roman"/>
           <w:b/>
         </w:rPr>
-        <w:t xml:space="preserve">2  </w:t>
-      </w:r>
-      <w:r>
-        <w:rPr>
-          <w:rFonts w:cs="Times New Roman"/>
-          <w:b/>
-        </w:rPr>
-        <w:t>Regression</w:t>
-      </w:r>
-      <w:proofErr w:type="gramEnd"/>
-      <w:r>
-        <w:rPr>
-          <w:rFonts w:cs="Times New Roman"/>
-          <w:b/>
-        </w:rPr>
-        <w:t xml:space="preserve"> ANOVA for precipitation index and SSI</w:t>
+        <w:t>Regression ANOVA for precipitation index and SSI</w:t>
       </w:r>
     </w:p>
     <w:p>
@@ -6249,19 +6020,11 @@
           <w:rFonts w:cs="Times New Roman"/>
         </w:rPr>
       </w:pPr>
-      <w:proofErr w:type="gramStart"/>
-      <w:r>
-        <w:rPr>
-          <w:rFonts w:cs="Times New Roman"/>
-        </w:rPr>
-        <w:t>a)</w:t>
-      </w:r>
-      <w:proofErr w:type="gramEnd"/>
-      <w:r>
-        <w:rPr>
-          <w:rFonts w:cs="Times New Roman"/>
-        </w:rPr>
-        <w:t xml:space="preserve">SSI </w:t>
+      <w:r>
+        <w:rPr>
+          <w:rFonts w:cs="Times New Roman"/>
+        </w:rPr>
+        <w:t xml:space="preserve">a)SSI </w:t>
       </w:r>
     </w:p>
     <w:p>
@@ -6333,19 +6096,11 @@
           <w:rFonts w:cs="Times New Roman"/>
         </w:rPr>
       </w:pPr>
-      <w:proofErr w:type="gramStart"/>
-      <w:r>
-        <w:rPr>
-          <w:rFonts w:cs="Times New Roman"/>
-        </w:rPr>
-        <w:t>b)</w:t>
-      </w:r>
-      <w:proofErr w:type="gramEnd"/>
-      <w:r>
-        <w:rPr>
-          <w:rFonts w:cs="Times New Roman"/>
-        </w:rPr>
-        <w:t>Precipitation Index</w:t>
+      <w:r>
+        <w:rPr>
+          <w:rFonts w:cs="Times New Roman"/>
+        </w:rPr>
+        <w:t>b)Precipitation Index</w:t>
       </w:r>
     </w:p>
     <w:p>
@@ -6543,13 +6298,7 @@
                 <w:rPr>
                   <w:rFonts w:ascii="Cambria Math" w:hAnsi="Cambria Math" w:cs="Times New Roman"/>
                 </w:rPr>
-                <m:t>t</m:t>
-              </m:r>
-              <m:r>
-                <w:rPr>
-                  <w:rFonts w:cs="Times New Roman"/>
-                </w:rPr>
-                <m:t>-</m:t>
+                <m:t>t-</m:t>
               </m:r>
               <m:r>
                 <w:rPr>
@@ -6569,14 +6318,12 @@
           <w:rFonts w:eastAsiaTheme="minorEastAsia" w:cs="Times New Roman"/>
         </w:rPr>
       </w:pPr>
-      <w:proofErr w:type="gramStart"/>
       <w:r>
         <w:rPr>
           <w:rFonts w:cs="Times New Roman"/>
         </w:rPr>
         <w:t>where</w:t>
       </w:r>
-      <w:proofErr w:type="gramEnd"/>
       <w:r>
         <w:rPr>
           <w:rFonts w:cs="Times New Roman"/>
@@ -6659,13 +6406,7 @@
               <w:rPr>
                 <w:rFonts w:ascii="Cambria Math" w:hAnsi="Cambria Math" w:cs="Times New Roman"/>
               </w:rPr>
-              <m:t>t</m:t>
-            </m:r>
-            <m:r>
-              <w:rPr>
-                <w:rFonts w:cs="Times New Roman"/>
-              </w:rPr>
-              <m:t>-</m:t>
+              <m:t>t-</m:t>
             </m:r>
             <m:r>
               <w:rPr>
@@ -6712,7 +6453,6 @@
         </w:rPr>
         <w:t xml:space="preserve">Table </w:t>
       </w:r>
-      <w:proofErr w:type="gramStart"/>
       <w:r>
         <w:rPr>
           <w:rFonts w:cs="Times New Roman"/>
@@ -6725,15 +6465,7 @@
           <w:rFonts w:cs="Times New Roman"/>
           <w:b/>
         </w:rPr>
-        <w:t xml:space="preserve"> Regression</w:t>
-      </w:r>
-      <w:proofErr w:type="gramEnd"/>
-      <w:r>
-        <w:rPr>
-          <w:rFonts w:cs="Times New Roman"/>
-          <w:b/>
-        </w:rPr>
-        <w:t xml:space="preserve"> ANOVA of the enhanced model for precipitation index and SSI</w:t>
+        <w:t xml:space="preserve"> Regression ANOVA of the enhanced model for precipitation index and SSI</w:t>
       </w:r>
     </w:p>
     <w:p>
@@ -7049,12 +6781,8 @@
       <w:r>
         <w:t xml:space="preserve">, Science and Operations Officer at the Norman NWS office, was helpful in obtaining storm type definitions for forecast offices throughout Oklahoma.  </w:t>
       </w:r>
-      <w:r>
-        <w:t>The authors also acknowledge and thank the anonymous reviewers whose input and constructive comments during the peer-review process greatly improved and enhanced this manuscript</w:t>
-      </w:r>
-      <w:r>
-        <w:t>.</w:t>
-      </w:r>
+      <w:bookmarkStart w:id="2" w:name="_GoBack"/>
+      <w:bookmarkEnd w:id="2"/>
       <w:r>
         <w:br w:type="page"/>
       </w:r>
@@ -8763,7 +8491,7 @@
 </file>
 
 <file path=word/endnotes.xml><?xml version="1.0" encoding="utf-8"?>
-<w:endnotes xmlns:ve="http://schemas.openxmlformats.org/markup-compatibility/2006" xmlns:o="urn:schemas-microsoft-com:office:office" xmlns:r="http://schemas.openxmlformats.org/officeDocument/2006/relationships" xmlns:m="http://schemas.openxmlformats.org/officeDocument/2006/math" xmlns:v="urn:schemas-microsoft-com:vml" xmlns:wp="http://schemas.openxmlformats.org/drawingml/2006/wordprocessingDrawing" xmlns:w10="urn:schemas-microsoft-com:office:word" xmlns:w="http://schemas.openxmlformats.org/wordprocessingml/2006/main" xmlns:wne="http://schemas.microsoft.com/office/word/2006/wordml">
+<w:endnotes xmlns:wpc="http://schemas.microsoft.com/office/word/2010/wordprocessingCanvas" xmlns:cx="http://schemas.microsoft.com/office/drawing/2014/chartex" xmlns:cx1="http://schemas.microsoft.com/office/drawing/2015/9/8/chartex" xmlns:cx2="http://schemas.microsoft.com/office/drawing/2015/10/21/chartex" xmlns:cx3="http://schemas.microsoft.com/office/drawing/2016/5/9/chartex" xmlns:cx4="http://schemas.microsoft.com/office/drawing/2016/5/10/chartex" xmlns:cx5="http://schemas.microsoft.com/office/drawing/2016/5/11/chartex" xmlns:cx6="http://schemas.microsoft.com/office/drawing/2016/5/12/chartex" xmlns:cx7="http://schemas.microsoft.com/office/drawing/2016/5/13/chartex" xmlns:cx8="http://schemas.microsoft.com/office/drawing/2016/5/14/chartex" xmlns:mc="http://schemas.openxmlformats.org/markup-compatibility/2006" xmlns:aink="http://schemas.microsoft.com/office/drawing/2016/ink" xmlns:am3d="http://schemas.microsoft.com/office/drawing/2017/model3d" xmlns:o="urn:schemas-microsoft-com:office:office" xmlns:r="http://schemas.openxmlformats.org/officeDocument/2006/relationships" xmlns:m="http://schemas.openxmlformats.org/officeDocument/2006/math" xmlns:v="urn:schemas-microsoft-com:vml" xmlns:wp14="http://schemas.microsoft.com/office/word/2010/wordprocessingDrawing" xmlns:wp="http://schemas.openxmlformats.org/drawingml/2006/wordprocessingDrawing" xmlns:w10="urn:schemas-microsoft-com:office:word" xmlns:w="http://schemas.openxmlformats.org/wordprocessingml/2006/main" xmlns:w14="http://schemas.microsoft.com/office/word/2010/wordml" xmlns:w15="http://schemas.microsoft.com/office/word/2012/wordml" xmlns:w16cid="http://schemas.microsoft.com/office/word/2016/wordml/cid" xmlns:w16se="http://schemas.microsoft.com/office/word/2015/wordml/symex" xmlns:wpg="http://schemas.microsoft.com/office/word/2010/wordprocessingGroup" xmlns:wpi="http://schemas.microsoft.com/office/word/2010/wordprocessingInk" xmlns:wne="http://schemas.microsoft.com/office/word/2006/wordml" xmlns:wps="http://schemas.microsoft.com/office/word/2010/wordprocessingShape" mc:Ignorable="w14 w15 w16se w16cid wp14">
   <w:endnote w:type="separator" w:id="-1">
     <w:p>
       <w:pPr>
@@ -8788,7 +8516,7 @@
 </file>
 
 <file path=word/footnotes.xml><?xml version="1.0" encoding="utf-8"?>
-<w:footnotes xmlns:ve="http://schemas.openxmlformats.org/markup-compatibility/2006" xmlns:o="urn:schemas-microsoft-com:office:office" xmlns:r="http://schemas.openxmlformats.org/officeDocument/2006/relationships" xmlns:m="http://schemas.openxmlformats.org/officeDocument/2006/math" xmlns:v="urn:schemas-microsoft-com:vml" xmlns:wp="http://schemas.openxmlformats.org/drawingml/2006/wordprocessingDrawing" xmlns:w10="urn:schemas-microsoft-com:office:word" xmlns:w="http://schemas.openxmlformats.org/wordprocessingml/2006/main" xmlns:wne="http://schemas.microsoft.com/office/word/2006/wordml">
+<w:footnotes xmlns:wpc="http://schemas.microsoft.com/office/word/2010/wordprocessingCanvas" xmlns:cx="http://schemas.microsoft.com/office/drawing/2014/chartex" xmlns:cx1="http://schemas.microsoft.com/office/drawing/2015/9/8/chartex" xmlns:cx2="http://schemas.microsoft.com/office/drawing/2015/10/21/chartex" xmlns:cx3="http://schemas.microsoft.com/office/drawing/2016/5/9/chartex" xmlns:cx4="http://schemas.microsoft.com/office/drawing/2016/5/10/chartex" xmlns:cx5="http://schemas.microsoft.com/office/drawing/2016/5/11/chartex" xmlns:cx6="http://schemas.microsoft.com/office/drawing/2016/5/12/chartex" xmlns:cx7="http://schemas.microsoft.com/office/drawing/2016/5/13/chartex" xmlns:cx8="http://schemas.microsoft.com/office/drawing/2016/5/14/chartex" xmlns:mc="http://schemas.openxmlformats.org/markup-compatibility/2006" xmlns:aink="http://schemas.microsoft.com/office/drawing/2016/ink" xmlns:am3d="http://schemas.microsoft.com/office/drawing/2017/model3d" xmlns:o="urn:schemas-microsoft-com:office:office" xmlns:r="http://schemas.openxmlformats.org/officeDocument/2006/relationships" xmlns:m="http://schemas.openxmlformats.org/officeDocument/2006/math" xmlns:v="urn:schemas-microsoft-com:vml" xmlns:wp14="http://schemas.microsoft.com/office/word/2010/wordprocessingDrawing" xmlns:wp="http://schemas.openxmlformats.org/drawingml/2006/wordprocessingDrawing" xmlns:w10="urn:schemas-microsoft-com:office:word" xmlns:w="http://schemas.openxmlformats.org/wordprocessingml/2006/main" xmlns:w14="http://schemas.microsoft.com/office/word/2010/wordml" xmlns:w15="http://schemas.microsoft.com/office/word/2012/wordml" xmlns:w16cid="http://schemas.microsoft.com/office/word/2016/wordml/cid" xmlns:w16se="http://schemas.microsoft.com/office/word/2015/wordml/symex" xmlns:wpg="http://schemas.microsoft.com/office/word/2010/wordprocessingGroup" xmlns:wpi="http://schemas.microsoft.com/office/word/2010/wordprocessingInk" xmlns:wne="http://schemas.microsoft.com/office/word/2006/wordml" xmlns:wps="http://schemas.microsoft.com/office/word/2010/wordprocessingShape" mc:Ignorable="w14 w15 w16se w16cid wp14">
   <w:footnote w:type="separator" w:id="-1">
     <w:p>
       <w:pPr>
@@ -8813,7 +8541,7 @@
 </file>
 
 <file path=word/header1.xml><?xml version="1.0" encoding="utf-8"?>
-<w:hdr xmlns:ve="http://schemas.openxmlformats.org/markup-compatibility/2006" xmlns:o="urn:schemas-microsoft-com:office:office" xmlns:r="http://schemas.openxmlformats.org/officeDocument/2006/relationships" xmlns:m="http://schemas.openxmlformats.org/officeDocument/2006/math" xmlns:v="urn:schemas-microsoft-com:vml" xmlns:wp="http://schemas.openxmlformats.org/drawingml/2006/wordprocessingDrawing" xmlns:w10="urn:schemas-microsoft-com:office:word" xmlns:w="http://schemas.openxmlformats.org/wordprocessingml/2006/main" xmlns:wne="http://schemas.microsoft.com/office/word/2006/wordml">
+<w:hdr xmlns:wpc="http://schemas.microsoft.com/office/word/2010/wordprocessingCanvas" xmlns:cx="http://schemas.microsoft.com/office/drawing/2014/chartex" xmlns:cx1="http://schemas.microsoft.com/office/drawing/2015/9/8/chartex" xmlns:cx2="http://schemas.microsoft.com/office/drawing/2015/10/21/chartex" xmlns:cx3="http://schemas.microsoft.com/office/drawing/2016/5/9/chartex" xmlns:cx4="http://schemas.microsoft.com/office/drawing/2016/5/10/chartex" xmlns:cx5="http://schemas.microsoft.com/office/drawing/2016/5/11/chartex" xmlns:cx6="http://schemas.microsoft.com/office/drawing/2016/5/12/chartex" xmlns:cx7="http://schemas.microsoft.com/office/drawing/2016/5/13/chartex" xmlns:cx8="http://schemas.microsoft.com/office/drawing/2016/5/14/chartex" xmlns:mc="http://schemas.openxmlformats.org/markup-compatibility/2006" xmlns:aink="http://schemas.microsoft.com/office/drawing/2016/ink" xmlns:am3d="http://schemas.microsoft.com/office/drawing/2017/model3d" xmlns:o="urn:schemas-microsoft-com:office:office" xmlns:r="http://schemas.openxmlformats.org/officeDocument/2006/relationships" xmlns:m="http://schemas.openxmlformats.org/officeDocument/2006/math" xmlns:v="urn:schemas-microsoft-com:vml" xmlns:wp14="http://schemas.microsoft.com/office/word/2010/wordprocessingDrawing" xmlns:wp="http://schemas.openxmlformats.org/drawingml/2006/wordprocessingDrawing" xmlns:w10="urn:schemas-microsoft-com:office:word" xmlns:w="http://schemas.openxmlformats.org/wordprocessingml/2006/main" xmlns:w14="http://schemas.microsoft.com/office/word/2010/wordml" xmlns:w15="http://schemas.microsoft.com/office/word/2012/wordml" xmlns:w16cid="http://schemas.microsoft.com/office/word/2016/wordml/cid" xmlns:w16se="http://schemas.microsoft.com/office/word/2015/wordml/symex" xmlns:wpg="http://schemas.microsoft.com/office/word/2010/wordprocessingGroup" xmlns:wpi="http://schemas.microsoft.com/office/word/2010/wordprocessingInk" xmlns:wne="http://schemas.microsoft.com/office/word/2006/wordml" xmlns:wps="http://schemas.microsoft.com/office/word/2010/wordprocessingShape" mc:Ignorable="w14 w15 w16se w16cid wp14">
   <w:p>
     <w:pPr>
       <w:pStyle w:val="Header"/>
@@ -8829,6 +8557,7 @@
           <w:docPartUnique/>
         </w:docPartObj>
       </w:sdtPr>
+      <w:sdtEndPr/>
       <w:sdtContent>
         <w:r>
           <w:tab/>
@@ -8836,14 +8565,27 @@
         <w:r>
           <w:tab/>
         </w:r>
-        <w:fldSimple w:instr=" PAGE   \* MERGEFORMAT ">
-          <w:r>
-            <w:rPr>
-              <w:noProof/>
-            </w:rPr>
-            <w:t>1</w:t>
-          </w:r>
-        </w:fldSimple>
+        <w:r>
+          <w:fldChar w:fldCharType="begin"/>
+        </w:r>
+        <w:r>
+          <w:instrText xml:space="preserve"> PAGE   \* MERGEFORMAT </w:instrText>
+        </w:r>
+        <w:r>
+          <w:fldChar w:fldCharType="separate"/>
+        </w:r>
+        <w:r>
+          <w:rPr>
+            <w:noProof/>
+          </w:rPr>
+          <w:t>1</w:t>
+        </w:r>
+        <w:r>
+          <w:rPr>
+            <w:noProof/>
+          </w:rPr>
+          <w:fldChar w:fldCharType="end"/>
+        </w:r>
       </w:sdtContent>
     </w:sdt>
   </w:p>
@@ -8857,8 +8599,8 @@
 </file>
 
 <file path=word/numbering.xml><?xml version="1.0" encoding="utf-8"?>
-<w:numbering xmlns:ve="http://schemas.openxmlformats.org/markup-compatibility/2006" xmlns:o="urn:schemas-microsoft-com:office:office" xmlns:r="http://schemas.openxmlformats.org/officeDocument/2006/relationships" xmlns:m="http://schemas.openxmlformats.org/officeDocument/2006/math" xmlns:v="urn:schemas-microsoft-com:vml" xmlns:wp="http://schemas.openxmlformats.org/drawingml/2006/wordprocessingDrawing" xmlns:w10="urn:schemas-microsoft-com:office:word" xmlns:w="http://schemas.openxmlformats.org/wordprocessingml/2006/main" xmlns:wne="http://schemas.microsoft.com/office/word/2006/wordml">
-  <w:abstractNum w:abstractNumId="0">
+<w:numbering xmlns:wpc="http://schemas.microsoft.com/office/word/2010/wordprocessingCanvas" xmlns:cx="http://schemas.microsoft.com/office/drawing/2014/chartex" xmlns:cx1="http://schemas.microsoft.com/office/drawing/2015/9/8/chartex" xmlns:cx2="http://schemas.microsoft.com/office/drawing/2015/10/21/chartex" xmlns:cx3="http://schemas.microsoft.com/office/drawing/2016/5/9/chartex" xmlns:cx4="http://schemas.microsoft.com/office/drawing/2016/5/10/chartex" xmlns:cx5="http://schemas.microsoft.com/office/drawing/2016/5/11/chartex" xmlns:cx6="http://schemas.microsoft.com/office/drawing/2016/5/12/chartex" xmlns:cx7="http://schemas.microsoft.com/office/drawing/2016/5/13/chartex" xmlns:cx8="http://schemas.microsoft.com/office/drawing/2016/5/14/chartex" xmlns:mc="http://schemas.openxmlformats.org/markup-compatibility/2006" xmlns:aink="http://schemas.microsoft.com/office/drawing/2016/ink" xmlns:am3d="http://schemas.microsoft.com/office/drawing/2017/model3d" xmlns:o="urn:schemas-microsoft-com:office:office" xmlns:r="http://schemas.openxmlformats.org/officeDocument/2006/relationships" xmlns:m="http://schemas.openxmlformats.org/officeDocument/2006/math" xmlns:v="urn:schemas-microsoft-com:vml" xmlns:wp14="http://schemas.microsoft.com/office/word/2010/wordprocessingDrawing" xmlns:wp="http://schemas.openxmlformats.org/drawingml/2006/wordprocessingDrawing" xmlns:w10="urn:schemas-microsoft-com:office:word" xmlns:w="http://schemas.openxmlformats.org/wordprocessingml/2006/main" xmlns:w14="http://schemas.microsoft.com/office/word/2010/wordml" xmlns:w15="http://schemas.microsoft.com/office/word/2012/wordml" xmlns:w16cid="http://schemas.microsoft.com/office/word/2016/wordml/cid" xmlns:w16se="http://schemas.microsoft.com/office/word/2015/wordml/symex" xmlns:wpg="http://schemas.microsoft.com/office/word/2010/wordprocessingGroup" xmlns:wpi="http://schemas.microsoft.com/office/word/2010/wordprocessingInk" xmlns:wne="http://schemas.microsoft.com/office/word/2006/wordml" xmlns:wps="http://schemas.microsoft.com/office/word/2010/wordprocessingShape" mc:Ignorable="w14 w15 w16se w16cid wp14">
+  <w:abstractNum w:abstractNumId="0" w15:restartNumberingAfterBreak="0">
     <w:nsid w:val="0B641FD6"/>
     <w:multiLevelType w:val="hybridMultilevel"/>
     <w:tmpl w:val="BC769C00"/>
@@ -8948,7 +8690,7 @@
       </w:pPr>
     </w:lvl>
   </w:abstractNum>
-  <w:abstractNum w:abstractNumId="1">
+  <w:abstractNum w:abstractNumId="1" w15:restartNumberingAfterBreak="0">
     <w:nsid w:val="48245FB0"/>
     <w:multiLevelType w:val="hybridMultilevel"/>
     <w:tmpl w:val="4712F3AA"/>
@@ -9037,7 +8779,7 @@
       </w:pPr>
     </w:lvl>
   </w:abstractNum>
-  <w:abstractNum w:abstractNumId="2">
+  <w:abstractNum w:abstractNumId="2" w15:restartNumberingAfterBreak="0">
     <w:nsid w:val="4E3228F0"/>
     <w:multiLevelType w:val="hybridMultilevel"/>
     <w:tmpl w:val="9E466262"/>
@@ -9126,7 +8868,7 @@
       </w:pPr>
     </w:lvl>
   </w:abstractNum>
-  <w:abstractNum w:abstractNumId="3">
+  <w:abstractNum w:abstractNumId="3" w15:restartNumberingAfterBreak="0">
     <w:nsid w:val="5E4B229D"/>
     <w:multiLevelType w:val="hybridMultilevel"/>
     <w:tmpl w:val="2C701EAA"/>
@@ -9215,7 +8957,7 @@
       </w:pPr>
     </w:lvl>
   </w:abstractNum>
-  <w:abstractNum w:abstractNumId="4">
+  <w:abstractNum w:abstractNumId="4" w15:restartNumberingAfterBreak="0">
     <w:nsid w:val="70AF2B47"/>
     <w:multiLevelType w:val="hybridMultilevel"/>
     <w:tmpl w:val="CF4C1DB2"/>
@@ -9323,7 +9065,7 @@
 </file>
 
 <file path=word/styles.xml><?xml version="1.0" encoding="utf-8"?>
-<w:styles xmlns:r="http://schemas.openxmlformats.org/officeDocument/2006/relationships" xmlns:w="http://schemas.openxmlformats.org/wordprocessingml/2006/main">
+<w:styles xmlns:mc="http://schemas.openxmlformats.org/markup-compatibility/2006" xmlns:r="http://schemas.openxmlformats.org/officeDocument/2006/relationships" xmlns:w="http://schemas.openxmlformats.org/wordprocessingml/2006/main" xmlns:w14="http://schemas.microsoft.com/office/word/2010/wordml" xmlns:w15="http://schemas.microsoft.com/office/word/2012/wordml" xmlns:w16cid="http://schemas.microsoft.com/office/word/2016/wordml/cid" xmlns:w16se="http://schemas.microsoft.com/office/word/2015/wordml/symex" mc:Ignorable="w14 w15 w16se w16cid">
   <w:docDefaults>
     <w:rPrDefault>
       <w:rPr>
@@ -9339,144 +9081,382 @@
       </w:pPr>
     </w:pPrDefault>
   </w:docDefaults>
-  <w:latentStyles w:defLockedState="0" w:defUIPriority="99" w:defSemiHidden="1" w:defUnhideWhenUsed="1" w:defQFormat="0" w:count="267">
-    <w:lsdException w:name="Normal" w:semiHidden="0" w:uiPriority="0" w:unhideWhenUsed="0" w:qFormat="1"/>
-    <w:lsdException w:name="heading 1" w:semiHidden="0" w:uiPriority="9" w:unhideWhenUsed="0" w:qFormat="1"/>
-    <w:lsdException w:name="heading 2" w:uiPriority="9" w:qFormat="1"/>
-    <w:lsdException w:name="heading 3" w:uiPriority="9" w:qFormat="1"/>
-    <w:lsdException w:name="heading 4" w:uiPriority="9" w:qFormat="1"/>
-    <w:lsdException w:name="heading 5" w:uiPriority="9" w:qFormat="1"/>
-    <w:lsdException w:name="heading 6" w:uiPriority="9" w:qFormat="1"/>
-    <w:lsdException w:name="heading 7" w:uiPriority="9" w:qFormat="1"/>
-    <w:lsdException w:name="heading 8" w:uiPriority="9" w:qFormat="1"/>
-    <w:lsdException w:name="heading 9" w:uiPriority="9" w:qFormat="1"/>
-    <w:lsdException w:name="toc 1" w:uiPriority="39"/>
-    <w:lsdException w:name="toc 2" w:uiPriority="39"/>
-    <w:lsdException w:name="toc 3" w:uiPriority="39"/>
-    <w:lsdException w:name="toc 4" w:uiPriority="39"/>
-    <w:lsdException w:name="toc 5" w:uiPriority="39"/>
-    <w:lsdException w:name="toc 6" w:uiPriority="39"/>
-    <w:lsdException w:name="toc 7" w:uiPriority="39"/>
-    <w:lsdException w:name="toc 8" w:uiPriority="39"/>
-    <w:lsdException w:name="toc 9" w:uiPriority="39"/>
-    <w:lsdException w:name="caption" w:uiPriority="35" w:qFormat="1"/>
-    <w:lsdException w:name="Title" w:semiHidden="0" w:uiPriority="10" w:unhideWhenUsed="0" w:qFormat="1"/>
-    <w:lsdException w:name="Default Paragraph Font" w:uiPriority="1"/>
-    <w:lsdException w:name="Subtitle" w:semiHidden="0" w:uiPriority="11" w:unhideWhenUsed="0" w:qFormat="1"/>
-    <w:lsdException w:name="Strong" w:semiHidden="0" w:uiPriority="22" w:unhideWhenUsed="0" w:qFormat="1"/>
-    <w:lsdException w:name="Emphasis" w:semiHidden="0" w:uiPriority="20" w:unhideWhenUsed="0" w:qFormat="1"/>
-    <w:lsdException w:name="Table Grid" w:semiHidden="0" w:uiPriority="59" w:unhideWhenUsed="0"/>
-    <w:lsdException w:name="Placeholder Text" w:unhideWhenUsed="0"/>
-    <w:lsdException w:name="No Spacing" w:semiHidden="0" w:uiPriority="1" w:unhideWhenUsed="0" w:qFormat="1"/>
-    <w:lsdException w:name="Light Shading" w:semiHidden="0" w:uiPriority="60" w:unhideWhenUsed="0"/>
-    <w:lsdException w:name="Light List" w:semiHidden="0" w:uiPriority="61" w:unhideWhenUsed="0"/>
-    <w:lsdException w:name="Light Grid" w:semiHidden="0" w:uiPriority="62" w:unhideWhenUsed="0"/>
-    <w:lsdException w:name="Medium Shading 1" w:semiHidden="0" w:uiPriority="63" w:unhideWhenUsed="0"/>
-    <w:lsdException w:name="Medium Shading 2" w:semiHidden="0" w:uiPriority="64" w:unhideWhenUsed="0"/>
-    <w:lsdException w:name="Medium List 1" w:semiHidden="0" w:uiPriority="65" w:unhideWhenUsed="0"/>
-    <w:lsdException w:name="Medium List 2" w:semiHidden="0" w:uiPriority="66" w:unhideWhenUsed="0"/>
-    <w:lsdException w:name="Medium Grid 1" w:semiHidden="0" w:uiPriority="67" w:unhideWhenUsed="0"/>
-    <w:lsdException w:name="Medium Grid 2" w:semiHidden="0" w:uiPriority="68" w:unhideWhenUsed="0"/>
-    <w:lsdException w:name="Medium Grid 3" w:semiHidden="0" w:uiPriority="69" w:unhideWhenUsed="0"/>
-    <w:lsdException w:name="Dark List" w:semiHidden="0" w:uiPriority="70" w:unhideWhenUsed="0"/>
-    <w:lsdException w:name="Colorful Shading" w:semiHidden="0" w:uiPriority="71" w:unhideWhenUsed="0"/>
-    <w:lsdException w:name="Colorful List" w:semiHidden="0" w:uiPriority="72" w:unhideWhenUsed="0"/>
-    <w:lsdException w:name="Colorful Grid" w:semiHidden="0" w:uiPriority="73" w:unhideWhenUsed="0"/>
-    <w:lsdException w:name="Light Shading Accent 1" w:semiHidden="0" w:uiPriority="60" w:unhideWhenUsed="0"/>
-    <w:lsdException w:name="Light List Accent 1" w:semiHidden="0" w:uiPriority="61" w:unhideWhenUsed="0"/>
-    <w:lsdException w:name="Light Grid Accent 1" w:semiHidden="0" w:uiPriority="62" w:unhideWhenUsed="0"/>
-    <w:lsdException w:name="Medium Shading 1 Accent 1" w:semiHidden="0" w:uiPriority="63" w:unhideWhenUsed="0"/>
-    <w:lsdException w:name="Medium Shading 2 Accent 1" w:semiHidden="0" w:uiPriority="64" w:unhideWhenUsed="0"/>
-    <w:lsdException w:name="Medium List 1 Accent 1" w:semiHidden="0" w:uiPriority="65" w:unhideWhenUsed="0"/>
-    <w:lsdException w:name="Revision" w:unhideWhenUsed="0"/>
-    <w:lsdException w:name="List Paragraph" w:semiHidden="0" w:uiPriority="34" w:unhideWhenUsed="0" w:qFormat="1"/>
-    <w:lsdException w:name="Quote" w:semiHidden="0" w:uiPriority="29" w:unhideWhenUsed="0" w:qFormat="1"/>
-    <w:lsdException w:name="Intense Quote" w:semiHidden="0" w:uiPriority="30" w:unhideWhenUsed="0" w:qFormat="1"/>
-    <w:lsdException w:name="Medium List 2 Accent 1" w:semiHidden="0" w:uiPriority="66" w:unhideWhenUsed="0"/>
-    <w:lsdException w:name="Medium Grid 1 Accent 1" w:semiHidden="0" w:uiPriority="67" w:unhideWhenUsed="0"/>
-    <w:lsdException w:name="Medium Grid 2 Accent 1" w:semiHidden="0" w:uiPriority="68" w:unhideWhenUsed="0"/>
-    <w:lsdException w:name="Medium Grid 3 Accent 1" w:semiHidden="0" w:uiPriority="69" w:unhideWhenUsed="0"/>
-    <w:lsdException w:name="Dark List Accent 1" w:semiHidden="0" w:uiPriority="70" w:unhideWhenUsed="0"/>
-    <w:lsdException w:name="Colorful Shading Accent 1" w:semiHidden="0" w:uiPriority="71" w:unhideWhenUsed="0"/>
-    <w:lsdException w:name="Colorful List Accent 1" w:semiHidden="0" w:uiPriority="72" w:unhideWhenUsed="0"/>
-    <w:lsdException w:name="Colorful Grid Accent 1" w:semiHidden="0" w:uiPriority="73" w:unhideWhenUsed="0"/>
-    <w:lsdException w:name="Light Shading Accent 2" w:semiHidden="0" w:uiPriority="60" w:unhideWhenUsed="0"/>
-    <w:lsdException w:name="Light List Accent 2" w:semiHidden="0" w:uiPriority="61" w:unhideWhenUsed="0"/>
-    <w:lsdException w:name="Light Grid Accent 2" w:semiHidden="0" w:uiPriority="62" w:unhideWhenUsed="0"/>
-    <w:lsdException w:name="Medium Shading 1 Accent 2" w:semiHidden="0" w:uiPriority="63" w:unhideWhenUsed="0"/>
-    <w:lsdException w:name="Medium Shading 2 Accent 2" w:semiHidden="0" w:uiPriority="64" w:unhideWhenUsed="0"/>
-    <w:lsdException w:name="Medium List 1 Accent 2" w:semiHidden="0" w:uiPriority="65" w:unhideWhenUsed="0"/>
-    <w:lsdException w:name="Medium List 2 Accent 2" w:semiHidden="0" w:uiPriority="66" w:unhideWhenUsed="0"/>
-    <w:lsdException w:name="Medium Grid 1 Accent 2" w:semiHidden="0" w:uiPriority="67" w:unhideWhenUsed="0"/>
-    <w:lsdException w:name="Medium Grid 2 Accent 2" w:semiHidden="0" w:uiPriority="68" w:unhideWhenUsed="0"/>
-    <w:lsdException w:name="Medium Grid 3 Accent 2" w:semiHidden="0" w:uiPriority="69" w:unhideWhenUsed="0"/>
-    <w:lsdException w:name="Dark List Accent 2" w:semiHidden="0" w:uiPriority="70" w:unhideWhenUsed="0"/>
-    <w:lsdException w:name="Colorful Shading Accent 2" w:semiHidden="0" w:uiPriority="71" w:unhideWhenUsed="0"/>
-    <w:lsdException w:name="Colorful List Accent 2" w:semiHidden="0" w:uiPriority="72" w:unhideWhenUsed="0"/>
-    <w:lsdException w:name="Colorful Grid Accent 2" w:semiHidden="0" w:uiPriority="73" w:unhideWhenUsed="0"/>
-    <w:lsdException w:name="Light Shading Accent 3" w:semiHidden="0" w:uiPriority="60" w:unhideWhenUsed="0"/>
-    <w:lsdException w:name="Light List Accent 3" w:semiHidden="0" w:uiPriority="61" w:unhideWhenUsed="0"/>
-    <w:lsdException w:name="Light Grid Accent 3" w:semiHidden="0" w:uiPriority="62" w:unhideWhenUsed="0"/>
-    <w:lsdException w:name="Medium Shading 1 Accent 3" w:semiHidden="0" w:uiPriority="63" w:unhideWhenUsed="0"/>
-    <w:lsdException w:name="Medium Shading 2 Accent 3" w:semiHidden="0" w:uiPriority="64" w:unhideWhenUsed="0"/>
-    <w:lsdException w:name="Medium List 1 Accent 3" w:semiHidden="0" w:uiPriority="65" w:unhideWhenUsed="0"/>
-    <w:lsdException w:name="Medium List 2 Accent 3" w:semiHidden="0" w:uiPriority="66" w:unhideWhenUsed="0"/>
-    <w:lsdException w:name="Medium Grid 1 Accent 3" w:semiHidden="0" w:uiPriority="67" w:unhideWhenUsed="0"/>
-    <w:lsdException w:name="Medium Grid 2 Accent 3" w:semiHidden="0" w:uiPriority="68" w:unhideWhenUsed="0"/>
-    <w:lsdException w:name="Medium Grid 3 Accent 3" w:semiHidden="0" w:uiPriority="69" w:unhideWhenUsed="0"/>
-    <w:lsdException w:name="Dark List Accent 3" w:semiHidden="0" w:uiPriority="70" w:unhideWhenUsed="0"/>
-    <w:lsdException w:name="Colorful Shading Accent 3" w:semiHidden="0" w:uiPriority="71" w:unhideWhenUsed="0"/>
-    <w:lsdException w:name="Colorful List Accent 3" w:semiHidden="0" w:uiPriority="72" w:unhideWhenUsed="0"/>
-    <w:lsdException w:name="Colorful Grid Accent 3" w:semiHidden="0" w:uiPriority="73" w:unhideWhenUsed="0"/>
-    <w:lsdException w:name="Light Shading Accent 4" w:semiHidden="0" w:uiPriority="60" w:unhideWhenUsed="0"/>
-    <w:lsdException w:name="Light List Accent 4" w:semiHidden="0" w:uiPriority="61" w:unhideWhenUsed="0"/>
-    <w:lsdException w:name="Light Grid Accent 4" w:semiHidden="0" w:uiPriority="62" w:unhideWhenUsed="0"/>
-    <w:lsdException w:name="Medium Shading 1 Accent 4" w:semiHidden="0" w:uiPriority="63" w:unhideWhenUsed="0"/>
-    <w:lsdException w:name="Medium Shading 2 Accent 4" w:semiHidden="0" w:uiPriority="64" w:unhideWhenUsed="0"/>
-    <w:lsdException w:name="Medium List 1 Accent 4" w:semiHidden="0" w:uiPriority="65" w:unhideWhenUsed="0"/>
-    <w:lsdException w:name="Medium List 2 Accent 4" w:semiHidden="0" w:uiPriority="66" w:unhideWhenUsed="0"/>
-    <w:lsdException w:name="Medium Grid 1 Accent 4" w:semiHidden="0" w:uiPriority="67" w:unhideWhenUsed="0"/>
-    <w:lsdException w:name="Medium Grid 2 Accent 4" w:semiHidden="0" w:uiPriority="68" w:unhideWhenUsed="0"/>
-    <w:lsdException w:name="Medium Grid 3 Accent 4" w:semiHidden="0" w:uiPriority="69" w:unhideWhenUsed="0"/>
-    <w:lsdException w:name="Dark List Accent 4" w:semiHidden="0" w:uiPriority="70" w:unhideWhenUsed="0"/>
-    <w:lsdException w:name="Colorful Shading Accent 4" w:semiHidden="0" w:uiPriority="71" w:unhideWhenUsed="0"/>
-    <w:lsdException w:name="Colorful List Accent 4" w:semiHidden="0" w:uiPriority="72" w:unhideWhenUsed="0"/>
-    <w:lsdException w:name="Colorful Grid Accent 4" w:semiHidden="0" w:uiPriority="73" w:unhideWhenUsed="0"/>
-    <w:lsdException w:name="Light Shading Accent 5" w:semiHidden="0" w:uiPriority="60" w:unhideWhenUsed="0"/>
-    <w:lsdException w:name="Light List Accent 5" w:semiHidden="0" w:uiPriority="61" w:unhideWhenUsed="0"/>
-    <w:lsdException w:name="Light Grid Accent 5" w:semiHidden="0" w:uiPriority="62" w:unhideWhenUsed="0"/>
-    <w:lsdException w:name="Medium Shading 1 Accent 5" w:semiHidden="0" w:uiPriority="63" w:unhideWhenUsed="0"/>
-    <w:lsdException w:name="Medium Shading 2 Accent 5" w:semiHidden="0" w:uiPriority="64" w:unhideWhenUsed="0"/>
-    <w:lsdException w:name="Medium List 1 Accent 5" w:semiHidden="0" w:uiPriority="65" w:unhideWhenUsed="0"/>
-    <w:lsdException w:name="Medium List 2 Accent 5" w:semiHidden="0" w:uiPriority="66" w:unhideWhenUsed="0"/>
-    <w:lsdException w:name="Medium Grid 1 Accent 5" w:semiHidden="0" w:uiPriority="67" w:unhideWhenUsed="0"/>
-    <w:lsdException w:name="Medium Grid 2 Accent 5" w:semiHidden="0" w:uiPriority="68" w:unhideWhenUsed="0"/>
-    <w:lsdException w:name="Medium Grid 3 Accent 5" w:semiHidden="0" w:uiPriority="69" w:unhideWhenUsed="0"/>
-    <w:lsdException w:name="Dark List Accent 5" w:semiHidden="0" w:uiPriority="70" w:unhideWhenUsed="0"/>
-    <w:lsdException w:name="Colorful Shading Accent 5" w:semiHidden="0" w:uiPriority="71" w:unhideWhenUsed="0"/>
-    <w:lsdException w:name="Colorful List Accent 5" w:semiHidden="0" w:uiPriority="72" w:unhideWhenUsed="0"/>
-    <w:lsdException w:name="Colorful Grid Accent 5" w:semiHidden="0" w:uiPriority="73" w:unhideWhenUsed="0"/>
-    <w:lsdException w:name="Light Shading Accent 6" w:semiHidden="0" w:uiPriority="60" w:unhideWhenUsed="0"/>
-    <w:lsdException w:name="Light List Accent 6" w:semiHidden="0" w:uiPriority="61" w:unhideWhenUsed="0"/>
-    <w:lsdException w:name="Light Grid Accent 6" w:semiHidden="0" w:uiPriority="62" w:unhideWhenUsed="0"/>
-    <w:lsdException w:name="Medium Shading 1 Accent 6" w:semiHidden="0" w:uiPriority="63" w:unhideWhenUsed="0"/>
-    <w:lsdException w:name="Medium Shading 2 Accent 6" w:semiHidden="0" w:uiPriority="64" w:unhideWhenUsed="0"/>
-    <w:lsdException w:name="Medium List 1 Accent 6" w:semiHidden="0" w:uiPriority="65" w:unhideWhenUsed="0"/>
-    <w:lsdException w:name="Medium List 2 Accent 6" w:semiHidden="0" w:uiPriority="66" w:unhideWhenUsed="0"/>
-    <w:lsdException w:name="Medium Grid 1 Accent 6" w:semiHidden="0" w:uiPriority="67" w:unhideWhenUsed="0"/>
-    <w:lsdException w:name="Medium Grid 2 Accent 6" w:semiHidden="0" w:uiPriority="68" w:unhideWhenUsed="0"/>
-    <w:lsdException w:name="Medium Grid 3 Accent 6" w:semiHidden="0" w:uiPriority="69" w:unhideWhenUsed="0"/>
-    <w:lsdException w:name="Dark List Accent 6" w:semiHidden="0" w:uiPriority="70" w:unhideWhenUsed="0"/>
-    <w:lsdException w:name="Colorful Shading Accent 6" w:semiHidden="0" w:uiPriority="71" w:unhideWhenUsed="0"/>
-    <w:lsdException w:name="Colorful List Accent 6" w:semiHidden="0" w:uiPriority="72" w:unhideWhenUsed="0"/>
-    <w:lsdException w:name="Colorful Grid Accent 6" w:semiHidden="0" w:uiPriority="73" w:unhideWhenUsed="0"/>
-    <w:lsdException w:name="Subtle Emphasis" w:semiHidden="0" w:uiPriority="19" w:unhideWhenUsed="0" w:qFormat="1"/>
-    <w:lsdException w:name="Intense Emphasis" w:semiHidden="0" w:uiPriority="21" w:unhideWhenUsed="0" w:qFormat="1"/>
-    <w:lsdException w:name="Subtle Reference" w:semiHidden="0" w:uiPriority="31" w:unhideWhenUsed="0" w:qFormat="1"/>
-    <w:lsdException w:name="Intense Reference" w:semiHidden="0" w:uiPriority="32" w:unhideWhenUsed="0" w:qFormat="1"/>
-    <w:lsdException w:name="Book Title" w:semiHidden="0" w:uiPriority="33" w:unhideWhenUsed="0" w:qFormat="1"/>
-    <w:lsdException w:name="Bibliography" w:uiPriority="37"/>
-    <w:lsdException w:name="TOC Heading" w:uiPriority="39" w:qFormat="1"/>
+  <w:latentStyles w:defLockedState="0" w:defUIPriority="99" w:defSemiHidden="0" w:defUnhideWhenUsed="0" w:defQFormat="0" w:count="375">
+    <w:lsdException w:name="Normal" w:uiPriority="0" w:qFormat="1"/>
+    <w:lsdException w:name="heading 1" w:uiPriority="9" w:qFormat="1"/>
+    <w:lsdException w:name="heading 2" w:semiHidden="1" w:uiPriority="9" w:unhideWhenUsed="1" w:qFormat="1"/>
+    <w:lsdException w:name="heading 3" w:semiHidden="1" w:uiPriority="9" w:unhideWhenUsed="1" w:qFormat="1"/>
+    <w:lsdException w:name="heading 4" w:semiHidden="1" w:uiPriority="9" w:unhideWhenUsed="1" w:qFormat="1"/>
+    <w:lsdException w:name="heading 5" w:semiHidden="1" w:uiPriority="9" w:unhideWhenUsed="1" w:qFormat="1"/>
+    <w:lsdException w:name="heading 6" w:semiHidden="1" w:uiPriority="9" w:unhideWhenUsed="1" w:qFormat="1"/>
+    <w:lsdException w:name="heading 7" w:semiHidden="1" w:uiPriority="9" w:unhideWhenUsed="1" w:qFormat="1"/>
+    <w:lsdException w:name="heading 8" w:semiHidden="1" w:uiPriority="9" w:unhideWhenUsed="1" w:qFormat="1"/>
+    <w:lsdException w:name="heading 9" w:semiHidden="1" w:uiPriority="9" w:unhideWhenUsed="1" w:qFormat="1"/>
+    <w:lsdException w:name="index 1" w:semiHidden="1" w:unhideWhenUsed="1"/>
+    <w:lsdException w:name="index 2" w:semiHidden="1" w:unhideWhenUsed="1"/>
+    <w:lsdException w:name="index 3" w:semiHidden="1" w:unhideWhenUsed="1"/>
+    <w:lsdException w:name="index 4" w:semiHidden="1" w:unhideWhenUsed="1"/>
+    <w:lsdException w:name="index 5" w:semiHidden="1" w:unhideWhenUsed="1"/>
+    <w:lsdException w:name="index 6" w:semiHidden="1" w:unhideWhenUsed="1"/>
+    <w:lsdException w:name="index 7" w:semiHidden="1" w:unhideWhenUsed="1"/>
+    <w:lsdException w:name="index 8" w:semiHidden="1" w:unhideWhenUsed="1"/>
+    <w:lsdException w:name="index 9" w:semiHidden="1" w:unhideWhenUsed="1"/>
+    <w:lsdException w:name="toc 1" w:semiHidden="1" w:uiPriority="39" w:unhideWhenUsed="1"/>
+    <w:lsdException w:name="toc 2" w:semiHidden="1" w:uiPriority="39" w:unhideWhenUsed="1"/>
+    <w:lsdException w:name="toc 3" w:semiHidden="1" w:uiPriority="39" w:unhideWhenUsed="1"/>
+    <w:lsdException w:name="toc 4" w:semiHidden="1" w:uiPriority="39" w:unhideWhenUsed="1"/>
+    <w:lsdException w:name="toc 5" w:semiHidden="1" w:uiPriority="39" w:unhideWhenUsed="1"/>
+    <w:lsdException w:name="toc 6" w:semiHidden="1" w:uiPriority="39" w:unhideWhenUsed="1"/>
+    <w:lsdException w:name="toc 7" w:semiHidden="1" w:uiPriority="39" w:unhideWhenUsed="1"/>
+    <w:lsdException w:name="toc 8" w:semiHidden="1" w:uiPriority="39" w:unhideWhenUsed="1"/>
+    <w:lsdException w:name="toc 9" w:semiHidden="1" w:uiPriority="39" w:unhideWhenUsed="1"/>
+    <w:lsdException w:name="Normal Indent" w:semiHidden="1" w:unhideWhenUsed="1"/>
+    <w:lsdException w:name="footnote text" w:semiHidden="1" w:unhideWhenUsed="1"/>
+    <w:lsdException w:name="annotation text" w:semiHidden="1" w:unhideWhenUsed="1"/>
+    <w:lsdException w:name="header" w:semiHidden="1" w:unhideWhenUsed="1"/>
+    <w:lsdException w:name="footer" w:semiHidden="1" w:unhideWhenUsed="1"/>
+    <w:lsdException w:name="index heading" w:semiHidden="1" w:unhideWhenUsed="1"/>
+    <w:lsdException w:name="caption" w:semiHidden="1" w:uiPriority="35" w:unhideWhenUsed="1" w:qFormat="1"/>
+    <w:lsdException w:name="table of figures" w:semiHidden="1" w:unhideWhenUsed="1"/>
+    <w:lsdException w:name="envelope address" w:semiHidden="1" w:unhideWhenUsed="1"/>
+    <w:lsdException w:name="envelope return" w:semiHidden="1" w:unhideWhenUsed="1"/>
+    <w:lsdException w:name="footnote reference" w:semiHidden="1" w:unhideWhenUsed="1"/>
+    <w:lsdException w:name="annotation reference" w:semiHidden="1" w:unhideWhenUsed="1"/>
+    <w:lsdException w:name="line number" w:semiHidden="1" w:unhideWhenUsed="1"/>
+    <w:lsdException w:name="page number" w:semiHidden="1" w:unhideWhenUsed="1"/>
+    <w:lsdException w:name="endnote reference" w:semiHidden="1" w:unhideWhenUsed="1"/>
+    <w:lsdException w:name="endnote text" w:semiHidden="1" w:unhideWhenUsed="1"/>
+    <w:lsdException w:name="table of authorities" w:semiHidden="1" w:unhideWhenUsed="1"/>
+    <w:lsdException w:name="macro" w:semiHidden="1" w:unhideWhenUsed="1"/>
+    <w:lsdException w:name="toa heading" w:semiHidden="1" w:unhideWhenUsed="1"/>
+    <w:lsdException w:name="List" w:semiHidden="1" w:unhideWhenUsed="1"/>
+    <w:lsdException w:name="List Bullet" w:semiHidden="1" w:unhideWhenUsed="1"/>
+    <w:lsdException w:name="List Number" w:semiHidden="1" w:unhideWhenUsed="1"/>
+    <w:lsdException w:name="List 2" w:semiHidden="1" w:unhideWhenUsed="1"/>
+    <w:lsdException w:name="List 3" w:semiHidden="1" w:unhideWhenUsed="1"/>
+    <w:lsdException w:name="List 4" w:semiHidden="1" w:unhideWhenUsed="1"/>
+    <w:lsdException w:name="List 5" w:semiHidden="1" w:unhideWhenUsed="1"/>
+    <w:lsdException w:name="List Bullet 2" w:semiHidden="1" w:unhideWhenUsed="1"/>
+    <w:lsdException w:name="List Bullet 3" w:semiHidden="1" w:unhideWhenUsed="1"/>
+    <w:lsdException w:name="List Bullet 4" w:semiHidden="1" w:unhideWhenUsed="1"/>
+    <w:lsdException w:name="List Bullet 5" w:semiHidden="1" w:unhideWhenUsed="1"/>
+    <w:lsdException w:name="List Number 2" w:semiHidden="1" w:unhideWhenUsed="1"/>
+    <w:lsdException w:name="List Number 3" w:semiHidden="1" w:unhideWhenUsed="1"/>
+    <w:lsdException w:name="List Number 4" w:semiHidden="1" w:unhideWhenUsed="1"/>
+    <w:lsdException w:name="List Number 5" w:semiHidden="1" w:unhideWhenUsed="1"/>
+    <w:lsdException w:name="Title" w:uiPriority="10" w:qFormat="1"/>
+    <w:lsdException w:name="Closing" w:semiHidden="1" w:unhideWhenUsed="1"/>
+    <w:lsdException w:name="Signature" w:semiHidden="1" w:unhideWhenUsed="1"/>
+    <w:lsdException w:name="Default Paragraph Font" w:semiHidden="1" w:uiPriority="1" w:unhideWhenUsed="1"/>
+    <w:lsdException w:name="Body Text" w:semiHidden="1" w:unhideWhenUsed="1"/>
+    <w:lsdException w:name="Body Text Indent" w:semiHidden="1" w:unhideWhenUsed="1"/>
+    <w:lsdException w:name="List Continue" w:semiHidden="1" w:unhideWhenUsed="1"/>
+    <w:lsdException w:name="List Continue 2" w:semiHidden="1" w:unhideWhenUsed="1"/>
+    <w:lsdException w:name="List Continue 3" w:semiHidden="1" w:unhideWhenUsed="1"/>
+    <w:lsdException w:name="List Continue 4" w:semiHidden="1" w:unhideWhenUsed="1"/>
+    <w:lsdException w:name="List Continue 5" w:semiHidden="1" w:unhideWhenUsed="1"/>
+    <w:lsdException w:name="Message Header" w:semiHidden="1" w:unhideWhenUsed="1"/>
+    <w:lsdException w:name="Subtitle" w:uiPriority="11" w:qFormat="1"/>
+    <w:lsdException w:name="Salutation" w:semiHidden="1" w:unhideWhenUsed="1"/>
+    <w:lsdException w:name="Date" w:semiHidden="1" w:unhideWhenUsed="1"/>
+    <w:lsdException w:name="Body Text First Indent" w:semiHidden="1" w:unhideWhenUsed="1"/>
+    <w:lsdException w:name="Body Text First Indent 2" w:semiHidden="1" w:unhideWhenUsed="1"/>
+    <w:lsdException w:name="Note Heading" w:semiHidden="1" w:unhideWhenUsed="1"/>
+    <w:lsdException w:name="Body Text 2" w:semiHidden="1" w:unhideWhenUsed="1"/>
+    <w:lsdException w:name="Body Text 3" w:semiHidden="1" w:unhideWhenUsed="1"/>
+    <w:lsdException w:name="Body Text Indent 2" w:semiHidden="1" w:unhideWhenUsed="1"/>
+    <w:lsdException w:name="Body Text Indent 3" w:semiHidden="1" w:unhideWhenUsed="1"/>
+    <w:lsdException w:name="Block Text" w:semiHidden="1" w:unhideWhenUsed="1"/>
+    <w:lsdException w:name="Hyperlink" w:semiHidden="1" w:unhideWhenUsed="1"/>
+    <w:lsdException w:name="FollowedHyperlink" w:semiHidden="1" w:unhideWhenUsed="1"/>
+    <w:lsdException w:name="Strong" w:uiPriority="22" w:qFormat="1"/>
+    <w:lsdException w:name="Emphasis" w:uiPriority="20" w:qFormat="1"/>
+    <w:lsdException w:name="Document Map" w:semiHidden="1" w:unhideWhenUsed="1"/>
+    <w:lsdException w:name="Plain Text" w:semiHidden="1" w:unhideWhenUsed="1"/>
+    <w:lsdException w:name="E-mail Signature" w:semiHidden="1" w:unhideWhenUsed="1"/>
+    <w:lsdException w:name="HTML Top of Form" w:semiHidden="1" w:unhideWhenUsed="1"/>
+    <w:lsdException w:name="HTML Bottom of Form" w:semiHidden="1" w:unhideWhenUsed="1"/>
+    <w:lsdException w:name="Normal (Web)" w:semiHidden="1" w:unhideWhenUsed="1"/>
+    <w:lsdException w:name="HTML Acronym" w:semiHidden="1" w:unhideWhenUsed="1"/>
+    <w:lsdException w:name="HTML Address" w:semiHidden="1" w:unhideWhenUsed="1"/>
+    <w:lsdException w:name="HTML Cite" w:semiHidden="1" w:unhideWhenUsed="1"/>
+    <w:lsdException w:name="HTML Code" w:semiHidden="1" w:unhideWhenUsed="1"/>
+    <w:lsdException w:name="HTML Definition" w:semiHidden="1" w:unhideWhenUsed="1"/>
+    <w:lsdException w:name="HTML Keyboard" w:semiHidden="1" w:unhideWhenUsed="1"/>
+    <w:lsdException w:name="HTML Preformatted" w:semiHidden="1" w:unhideWhenUsed="1"/>
+    <w:lsdException w:name="HTML Sample" w:semiHidden="1" w:unhideWhenUsed="1"/>
+    <w:lsdException w:name="HTML Typewriter" w:semiHidden="1" w:unhideWhenUsed="1"/>
+    <w:lsdException w:name="HTML Variable" w:semiHidden="1" w:unhideWhenUsed="1"/>
+    <w:lsdException w:name="Normal Table" w:semiHidden="1" w:unhideWhenUsed="1"/>
+    <w:lsdException w:name="annotation subject" w:semiHidden="1" w:unhideWhenUsed="1"/>
+    <w:lsdException w:name="No List" w:semiHidden="1" w:unhideWhenUsed="1"/>
+    <w:lsdException w:name="Outline List 1" w:semiHidden="1" w:unhideWhenUsed="1"/>
+    <w:lsdException w:name="Outline List 2" w:semiHidden="1" w:unhideWhenUsed="1"/>
+    <w:lsdException w:name="Outline List 3" w:semiHidden="1" w:unhideWhenUsed="1"/>
+    <w:lsdException w:name="Table Simple 1" w:semiHidden="1" w:unhideWhenUsed="1"/>
+    <w:lsdException w:name="Table Simple 2" w:semiHidden="1" w:unhideWhenUsed="1"/>
+    <w:lsdException w:name="Table Simple 3" w:semiHidden="1" w:unhideWhenUsed="1"/>
+    <w:lsdException w:name="Table Classic 1" w:semiHidden="1" w:unhideWhenUsed="1"/>
+    <w:lsdException w:name="Table Classic 2" w:semiHidden="1" w:unhideWhenUsed="1"/>
+    <w:lsdException w:name="Table Classic 3" w:semiHidden="1" w:unhideWhenUsed="1"/>
+    <w:lsdException w:name="Table Classic 4" w:semiHidden="1" w:unhideWhenUsed="1"/>
+    <w:lsdException w:name="Table Colorful 1" w:semiHidden="1" w:unhideWhenUsed="1"/>
+    <w:lsdException w:name="Table Colorful 2" w:semiHidden="1" w:unhideWhenUsed="1"/>
+    <w:lsdException w:name="Table Colorful 3" w:semiHidden="1" w:unhideWhenUsed="1"/>
+    <w:lsdException w:name="Table Columns 1" w:semiHidden="1" w:unhideWhenUsed="1"/>
+    <w:lsdException w:name="Table Columns 2" w:semiHidden="1" w:unhideWhenUsed="1"/>
+    <w:lsdException w:name="Table Columns 3" w:semiHidden="1" w:unhideWhenUsed="1"/>
+    <w:lsdException w:name="Table Columns 4" w:semiHidden="1" w:unhideWhenUsed="1"/>
+    <w:lsdException w:name="Table Columns 5" w:semiHidden="1" w:unhideWhenUsed="1"/>
+    <w:lsdException w:name="Table Grid 1" w:semiHidden="1" w:unhideWhenUsed="1"/>
+    <w:lsdException w:name="Table Grid 2" w:semiHidden="1" w:unhideWhenUsed="1"/>
+    <w:lsdException w:name="Table Grid 3" w:semiHidden="1" w:unhideWhenUsed="1"/>
+    <w:lsdException w:name="Table Grid 4" w:semiHidden="1" w:unhideWhenUsed="1"/>
+    <w:lsdException w:name="Table Grid 5" w:semiHidden="1" w:unhideWhenUsed="1"/>
+    <w:lsdException w:name="Table Grid 6" w:semiHidden="1" w:unhideWhenUsed="1"/>
+    <w:lsdException w:name="Table Grid 7" w:semiHidden="1" w:unhideWhenUsed="1"/>
+    <w:lsdException w:name="Table Grid 8" w:semiHidden="1" w:unhideWhenUsed="1"/>
+    <w:lsdException w:name="Table List 1" w:semiHidden="1" w:unhideWhenUsed="1"/>
+    <w:lsdException w:name="Table List 2" w:semiHidden="1" w:unhideWhenUsed="1"/>
+    <w:lsdException w:name="Table List 3" w:semiHidden="1" w:unhideWhenUsed="1"/>
+    <w:lsdException w:name="Table List 4" w:semiHidden="1" w:unhideWhenUsed="1"/>
+    <w:lsdException w:name="Table List 5" w:semiHidden="1" w:unhideWhenUsed="1"/>
+    <w:lsdException w:name="Table List 6" w:semiHidden="1" w:unhideWhenUsed="1"/>
+    <w:lsdException w:name="Table List 7" w:semiHidden="1" w:unhideWhenUsed="1"/>
+    <w:lsdException w:name="Table List 8" w:semiHidden="1" w:unhideWhenUsed="1"/>
+    <w:lsdException w:name="Table 3D effects 1" w:semiHidden="1" w:unhideWhenUsed="1"/>
+    <w:lsdException w:name="Table 3D effects 2" w:semiHidden="1" w:unhideWhenUsed="1"/>
+    <w:lsdException w:name="Table 3D effects 3" w:semiHidden="1" w:unhideWhenUsed="1"/>
+    <w:lsdException w:name="Table Contemporary" w:semiHidden="1" w:unhideWhenUsed="1"/>
+    <w:lsdException w:name="Table Elegant" w:semiHidden="1" w:unhideWhenUsed="1"/>
+    <w:lsdException w:name="Table Professional" w:semiHidden="1" w:unhideWhenUsed="1"/>
+    <w:lsdException w:name="Table Subtle 1" w:semiHidden="1" w:unhideWhenUsed="1"/>
+    <w:lsdException w:name="Table Subtle 2" w:semiHidden="1" w:unhideWhenUsed="1"/>
+    <w:lsdException w:name="Table Web 1" w:semiHidden="1" w:unhideWhenUsed="1"/>
+    <w:lsdException w:name="Table Web 2" w:semiHidden="1" w:unhideWhenUsed="1"/>
+    <w:lsdException w:name="Table Web 3" w:semiHidden="1" w:unhideWhenUsed="1"/>
+    <w:lsdException w:name="Balloon Text" w:semiHidden="1" w:unhideWhenUsed="1"/>
+    <w:lsdException w:name="Table Grid" w:semiHidden="1" w:uiPriority="59" w:unhideWhenUsed="1"/>
+    <w:lsdException w:name="Table Theme" w:semiHidden="1" w:unhideWhenUsed="1"/>
+    <w:lsdException w:name="Placeholder Text" w:semiHidden="1"/>
+    <w:lsdException w:name="No Spacing" w:uiPriority="1" w:qFormat="1"/>
+    <w:lsdException w:name="Light Shading" w:uiPriority="60"/>
+    <w:lsdException w:name="Light List" w:uiPriority="61"/>
+    <w:lsdException w:name="Light Grid" w:uiPriority="62"/>
+    <w:lsdException w:name="Medium Shading 1" w:uiPriority="63"/>
+    <w:lsdException w:name="Medium Shading 2" w:uiPriority="64"/>
+    <w:lsdException w:name="Medium List 1" w:uiPriority="65"/>
+    <w:lsdException w:name="Medium List 2" w:uiPriority="66"/>
+    <w:lsdException w:name="Medium Grid 1" w:uiPriority="67"/>
+    <w:lsdException w:name="Medium Grid 2" w:uiPriority="68"/>
+    <w:lsdException w:name="Medium Grid 3" w:uiPriority="69"/>
+    <w:lsdException w:name="Dark List" w:uiPriority="70"/>
+    <w:lsdException w:name="Colorful Shading" w:uiPriority="71"/>
+    <w:lsdException w:name="Colorful List" w:uiPriority="72"/>
+    <w:lsdException w:name="Colorful Grid" w:uiPriority="73"/>
+    <w:lsdException w:name="Light Shading Accent 1" w:uiPriority="60"/>
+    <w:lsdException w:name="Light List Accent 1" w:uiPriority="61"/>
+    <w:lsdException w:name="Light Grid Accent 1" w:uiPriority="62"/>
+    <w:lsdException w:name="Medium Shading 1 Accent 1" w:uiPriority="63"/>
+    <w:lsdException w:name="Medium Shading 2 Accent 1" w:uiPriority="64"/>
+    <w:lsdException w:name="Medium List 1 Accent 1" w:uiPriority="65"/>
+    <w:lsdException w:name="Revision" w:semiHidden="1"/>
+    <w:lsdException w:name="List Paragraph" w:uiPriority="34" w:qFormat="1"/>
+    <w:lsdException w:name="Quote" w:uiPriority="29" w:qFormat="1"/>
+    <w:lsdException w:name="Intense Quote" w:uiPriority="30" w:qFormat="1"/>
+    <w:lsdException w:name="Medium List 2 Accent 1" w:uiPriority="66"/>
+    <w:lsdException w:name="Medium Grid 1 Accent 1" w:uiPriority="67"/>
+    <w:lsdException w:name="Medium Grid 2 Accent 1" w:uiPriority="68"/>
+    <w:lsdException w:name="Medium Grid 3 Accent 1" w:uiPriority="69"/>
+    <w:lsdException w:name="Dark List Accent 1" w:uiPriority="70"/>
+    <w:lsdException w:name="Colorful Shading Accent 1" w:uiPriority="71"/>
+    <w:lsdException w:name="Colorful List Accent 1" w:uiPriority="72"/>
+    <w:lsdException w:name="Colorful Grid Accent 1" w:uiPriority="73"/>
+    <w:lsdException w:name="Light Shading Accent 2" w:uiPriority="60"/>
+    <w:lsdException w:name="Light List Accent 2" w:uiPriority="61"/>
+    <w:lsdException w:name="Light Grid Accent 2" w:uiPriority="62"/>
+    <w:lsdException w:name="Medium Shading 1 Accent 2" w:uiPriority="63"/>
+    <w:lsdException w:name="Medium Shading 2 Accent 2" w:uiPriority="64"/>
+    <w:lsdException w:name="Medium List 1 Accent 2" w:uiPriority="65"/>
+    <w:lsdException w:name="Medium List 2 Accent 2" w:uiPriority="66"/>
+    <w:lsdException w:name="Medium Grid 1 Accent 2" w:uiPriority="67"/>
+    <w:lsdException w:name="Medium Grid 2 Accent 2" w:uiPriority="68"/>
+    <w:lsdException w:name="Medium Grid 3 Accent 2" w:uiPriority="69"/>
+    <w:lsdException w:name="Dark List Accent 2" w:uiPriority="70"/>
+    <w:lsdException w:name="Colorful Shading Accent 2" w:uiPriority="71"/>
+    <w:lsdException w:name="Colorful List Accent 2" w:uiPriority="72"/>
+    <w:lsdException w:name="Colorful Grid Accent 2" w:uiPriority="73"/>
+    <w:lsdException w:name="Light Shading Accent 3" w:uiPriority="60"/>
+    <w:lsdException w:name="Light List Accent 3" w:uiPriority="61"/>
+    <w:lsdException w:name="Light Grid Accent 3" w:uiPriority="62"/>
+    <w:lsdException w:name="Medium Shading 1 Accent 3" w:uiPriority="63"/>
+    <w:lsdException w:name="Medium Shading 2 Accent 3" w:uiPriority="64"/>
+    <w:lsdException w:name="Medium List 1 Accent 3" w:uiPriority="65"/>
+    <w:lsdException w:name="Medium List 2 Accent 3" w:uiPriority="66"/>
+    <w:lsdException w:name="Medium Grid 1 Accent 3" w:uiPriority="67"/>
+    <w:lsdException w:name="Medium Grid 2 Accent 3" w:uiPriority="68"/>
+    <w:lsdException w:name="Medium Grid 3 Accent 3" w:uiPriority="69"/>
+    <w:lsdException w:name="Dark List Accent 3" w:uiPriority="70"/>
+    <w:lsdException w:name="Colorful Shading Accent 3" w:uiPriority="71"/>
+    <w:lsdException w:name="Colorful List Accent 3" w:uiPriority="72"/>
+    <w:lsdException w:name="Colorful Grid Accent 3" w:uiPriority="73"/>
+    <w:lsdException w:name="Light Shading Accent 4" w:uiPriority="60"/>
+    <w:lsdException w:name="Light List Accent 4" w:uiPriority="61"/>
+    <w:lsdException w:name="Light Grid Accent 4" w:uiPriority="62"/>
+    <w:lsdException w:name="Medium Shading 1 Accent 4" w:uiPriority="63"/>
+    <w:lsdException w:name="Medium Shading 2 Accent 4" w:uiPriority="64"/>
+    <w:lsdException w:name="Medium List 1 Accent 4" w:uiPriority="65"/>
+    <w:lsdException w:name="Medium List 2 Accent 4" w:uiPriority="66"/>
+    <w:lsdException w:name="Medium Grid 1 Accent 4" w:uiPriority="67"/>
+    <w:lsdException w:name="Medium Grid 2 Accent 4" w:uiPriority="68"/>
+    <w:lsdException w:name="Medium Grid 3 Accent 4" w:uiPriority="69"/>
+    <w:lsdException w:name="Dark List Accent 4" w:uiPriority="70"/>
+    <w:lsdException w:name="Colorful Shading Accent 4" w:uiPriority="71"/>
+    <w:lsdException w:name="Colorful List Accent 4" w:uiPriority="72"/>
+    <w:lsdException w:name="Colorful Grid Accent 4" w:uiPriority="73"/>
+    <w:lsdException w:name="Light Shading Accent 5" w:uiPriority="60"/>
+    <w:lsdException w:name="Light List Accent 5" w:uiPriority="61"/>
+    <w:lsdException w:name="Light Grid Accent 5" w:uiPriority="62"/>
+    <w:lsdException w:name="Medium Shading 1 Accent 5" w:uiPriority="63"/>
+    <w:lsdException w:name="Medium Shading 2 Accent 5" w:uiPriority="64"/>
+    <w:lsdException w:name="Medium List 1 Accent 5" w:uiPriority="65"/>
+    <w:lsdException w:name="Medium List 2 Accent 5" w:uiPriority="66"/>
+    <w:lsdException w:name="Medium Grid 1 Accent 5" w:uiPriority="67"/>
+    <w:lsdException w:name="Medium Grid 2 Accent 5" w:uiPriority="68"/>
+    <w:lsdException w:name="Medium Grid 3 Accent 5" w:uiPriority="69"/>
+    <w:lsdException w:name="Dark List Accent 5" w:uiPriority="70"/>
+    <w:lsdException w:name="Colorful Shading Accent 5" w:uiPriority="71"/>
+    <w:lsdException w:name="Colorful List Accent 5" w:uiPriority="72"/>
+    <w:lsdException w:name="Colorful Grid Accent 5" w:uiPriority="73"/>
+    <w:lsdException w:name="Light Shading Accent 6" w:uiPriority="60"/>
+    <w:lsdException w:name="Light List Accent 6" w:uiPriority="61"/>
+    <w:lsdException w:name="Light Grid Accent 6" w:uiPriority="62"/>
+    <w:lsdException w:name="Medium Shading 1 Accent 6" w:uiPriority="63"/>
+    <w:lsdException w:name="Medium Shading 2 Accent 6" w:uiPriority="64"/>
+    <w:lsdException w:name="Medium List 1 Accent 6" w:uiPriority="65"/>
+    <w:lsdException w:name="Medium List 2 Accent 6" w:uiPriority="66"/>
+    <w:lsdException w:name="Medium Grid 1 Accent 6" w:uiPriority="67"/>
+    <w:lsdException w:name="Medium Grid 2 Accent 6" w:uiPriority="68"/>
+    <w:lsdException w:name="Medium Grid 3 Accent 6" w:uiPriority="69"/>
+    <w:lsdException w:name="Dark List Accent 6" w:uiPriority="70"/>
+    <w:lsdException w:name="Colorful Shading Accent 6" w:uiPriority="71"/>
+    <w:lsdException w:name="Colorful List Accent 6" w:uiPriority="72"/>
+    <w:lsdException w:name="Colorful Grid Accent 6" w:uiPriority="73"/>
+    <w:lsdException w:name="Subtle Emphasis" w:uiPriority="19" w:qFormat="1"/>
+    <w:lsdException w:name="Intense Emphasis" w:uiPriority="21" w:qFormat="1"/>
+    <w:lsdException w:name="Subtle Reference" w:uiPriority="31" w:qFormat="1"/>
+    <w:lsdException w:name="Intense Reference" w:uiPriority="32" w:qFormat="1"/>
+    <w:lsdException w:name="Book Title" w:uiPriority="33" w:qFormat="1"/>
+    <w:lsdException w:name="Bibliography" w:semiHidden="1" w:uiPriority="37" w:unhideWhenUsed="1"/>
+    <w:lsdException w:name="TOC Heading" w:semiHidden="1" w:uiPriority="39" w:unhideWhenUsed="1" w:qFormat="1"/>
+    <w:lsdException w:name="Plain Table 1" w:uiPriority="41"/>
+    <w:lsdException w:name="Plain Table 2" w:uiPriority="42"/>
+    <w:lsdException w:name="Plain Table 3" w:uiPriority="43"/>
+    <w:lsdException w:name="Plain Table 4" w:uiPriority="44"/>
+    <w:lsdException w:name="Plain Table 5" w:uiPriority="45"/>
+    <w:lsdException w:name="Grid Table Light" w:uiPriority="40"/>
+    <w:lsdException w:name="Grid Table 1 Light" w:uiPriority="46"/>
+    <w:lsdException w:name="Grid Table 2" w:uiPriority="47"/>
+    <w:lsdException w:name="Grid Table 3" w:uiPriority="48"/>
+    <w:lsdException w:name="Grid Table 4" w:uiPriority="49"/>
+    <w:lsdException w:name="Grid Table 5 Dark" w:uiPriority="50"/>
+    <w:lsdException w:name="Grid Table 6 Colorful" w:uiPriority="51"/>
+    <w:lsdException w:name="Grid Table 7 Colorful" w:uiPriority="52"/>
+    <w:lsdException w:name="Grid Table 1 Light Accent 1" w:uiPriority="46"/>
+    <w:lsdException w:name="Grid Table 2 Accent 1" w:uiPriority="47"/>
+    <w:lsdException w:name="Grid Table 3 Accent 1" w:uiPriority="48"/>
+    <w:lsdException w:name="Grid Table 4 Accent 1" w:uiPriority="49"/>
+    <w:lsdException w:name="Grid Table 5 Dark Accent 1" w:uiPriority="50"/>
+    <w:lsdException w:name="Grid Table 6 Colorful Accent 1" w:uiPriority="51"/>
+    <w:lsdException w:name="Grid Table 7 Colorful Accent 1" w:uiPriority="52"/>
+    <w:lsdException w:name="Grid Table 1 Light Accent 2" w:uiPriority="46"/>
+    <w:lsdException w:name="Grid Table 2 Accent 2" w:uiPriority="47"/>
+    <w:lsdException w:name="Grid Table 3 Accent 2" w:uiPriority="48"/>
+    <w:lsdException w:name="Grid Table 4 Accent 2" w:uiPriority="49"/>
+    <w:lsdException w:name="Grid Table 5 Dark Accent 2" w:uiPriority="50"/>
+    <w:lsdException w:name="Grid Table 6 Colorful Accent 2" w:uiPriority="51"/>
+    <w:lsdException w:name="Grid Table 7 Colorful Accent 2" w:uiPriority="52"/>
+    <w:lsdException w:name="Grid Table 1 Light Accent 3" w:uiPriority="46"/>
+    <w:lsdException w:name="Grid Table 2 Accent 3" w:uiPriority="47"/>
+    <w:lsdException w:name="Grid Table 3 Accent 3" w:uiPriority="48"/>
+    <w:lsdException w:name="Grid Table 4 Accent 3" w:uiPriority="49"/>
+    <w:lsdException w:name="Grid Table 5 Dark Accent 3" w:uiPriority="50"/>
+    <w:lsdException w:name="Grid Table 6 Colorful Accent 3" w:uiPriority="51"/>
+    <w:lsdException w:name="Grid Table 7 Colorful Accent 3" w:uiPriority="52"/>
+    <w:lsdException w:name="Grid Table 1 Light Accent 4" w:uiPriority="46"/>
+    <w:lsdException w:name="Grid Table 2 Accent 4" w:uiPriority="47"/>
+    <w:lsdException w:name="Grid Table 3 Accent 4" w:uiPriority="48"/>
+    <w:lsdException w:name="Grid Table 4 Accent 4" w:uiPriority="49"/>
+    <w:lsdException w:name="Grid Table 5 Dark Accent 4" w:uiPriority="50"/>
+    <w:lsdException w:name="Grid Table 6 Colorful Accent 4" w:uiPriority="51"/>
+    <w:lsdException w:name="Grid Table 7 Colorful Accent 4" w:uiPriority="52"/>
+    <w:lsdException w:name="Grid Table 1 Light Accent 5" w:uiPriority="46"/>
+    <w:lsdException w:name="Grid Table 2 Accent 5" w:uiPriority="47"/>
+    <w:lsdException w:name="Grid Table 3 Accent 5" w:uiPriority="48"/>
+    <w:lsdException w:name="Grid Table 4 Accent 5" w:uiPriority="49"/>
+    <w:lsdException w:name="Grid Table 5 Dark Accent 5" w:uiPriority="50"/>
+    <w:lsdException w:name="Grid Table 6 Colorful Accent 5" w:uiPriority="51"/>
+    <w:lsdException w:name="Grid Table 7 Colorful Accent 5" w:uiPriority="52"/>
+    <w:lsdException w:name="Grid Table 1 Light Accent 6" w:uiPriority="46"/>
+    <w:lsdException w:name="Grid Table 2 Accent 6" w:uiPriority="47"/>
+    <w:lsdException w:name="Grid Table 3 Accent 6" w:uiPriority="48"/>
+    <w:lsdException w:name="Grid Table 4 Accent 6" w:uiPriority="49"/>
+    <w:lsdException w:name="Grid Table 5 Dark Accent 6" w:uiPriority="50"/>
+    <w:lsdException w:name="Grid Table 6 Colorful Accent 6" w:uiPriority="51"/>
+    <w:lsdException w:name="Grid Table 7 Colorful Accent 6" w:uiPriority="52"/>
+    <w:lsdException w:name="List Table 1 Light" w:uiPriority="46"/>
+    <w:lsdException w:name="List Table 2" w:uiPriority="47"/>
+    <w:lsdException w:name="List Table 3" w:uiPriority="48"/>
+    <w:lsdException w:name="List Table 4" w:uiPriority="49"/>
+    <w:lsdException w:name="List Table 5 Dark" w:uiPriority="50"/>
+    <w:lsdException w:name="List Table 6 Colorful" w:uiPriority="51"/>
+    <w:lsdException w:name="List Table 7 Colorful" w:uiPriority="52"/>
+    <w:lsdException w:name="List Table 1 Light Accent 1" w:uiPriority="46"/>
+    <w:lsdException w:name="List Table 2 Accent 1" w:uiPriority="47"/>
+    <w:lsdException w:name="List Table 3 Accent 1" w:uiPriority="48"/>
+    <w:lsdException w:name="List Table 4 Accent 1" w:uiPriority="49"/>
+    <w:lsdException w:name="List Table 5 Dark Accent 1" w:uiPriority="50"/>
+    <w:lsdException w:name="List Table 6 Colorful Accent 1" w:uiPriority="51"/>
+    <w:lsdException w:name="List Table 7 Colorful Accent 1" w:uiPriority="52"/>
+    <w:lsdException w:name="List Table 1 Light Accent 2" w:uiPriority="46"/>
+    <w:lsdException w:name="List Table 2 Accent 2" w:uiPriority="47"/>
+    <w:lsdException w:name="List Table 3 Accent 2" w:uiPriority="48"/>
+    <w:lsdException w:name="List Table 4 Accent 2" w:uiPriority="49"/>
+    <w:lsdException w:name="List Table 5 Dark Accent 2" w:uiPriority="50"/>
+    <w:lsdException w:name="List Table 6 Colorful Accent 2" w:uiPriority="51"/>
+    <w:lsdException w:name="List Table 7 Colorful Accent 2" w:uiPriority="52"/>
+    <w:lsdException w:name="List Table 1 Light Accent 3" w:uiPriority="46"/>
+    <w:lsdException w:name="List Table 2 Accent 3" w:uiPriority="47"/>
+    <w:lsdException w:name="List Table 3 Accent 3" w:uiPriority="48"/>
+    <w:lsdException w:name="List Table 4 Accent 3" w:uiPriority="49"/>
+    <w:lsdException w:name="List Table 5 Dark Accent 3" w:uiPriority="50"/>
+    <w:lsdException w:name="List Table 6 Colorful Accent 3" w:uiPriority="51"/>
+    <w:lsdException w:name="List Table 7 Colorful Accent 3" w:uiPriority="52"/>
+    <w:lsdException w:name="List Table 1 Light Accent 4" w:uiPriority="46"/>
+    <w:lsdException w:name="List Table 2 Accent 4" w:uiPriority="47"/>
+    <w:lsdException w:name="List Table 3 Accent 4" w:uiPriority="48"/>
+    <w:lsdException w:name="List Table 4 Accent 4" w:uiPriority="49"/>
+    <w:lsdException w:name="List Table 5 Dark Accent 4" w:uiPriority="50"/>
+    <w:lsdException w:name="List Table 6 Colorful Accent 4" w:uiPriority="51"/>
+    <w:lsdException w:name="List Table 7 Colorful Accent 4" w:uiPriority="52"/>
+    <w:lsdException w:name="List Table 1 Light Accent 5" w:uiPriority="46"/>
+    <w:lsdException w:name="List Table 2 Accent 5" w:uiPriority="47"/>
+    <w:lsdException w:name="List Table 3 Accent 5" w:uiPriority="48"/>
+    <w:lsdException w:name="List Table 4 Accent 5" w:uiPriority="49"/>
+    <w:lsdException w:name="List Table 5 Dark Accent 5" w:uiPriority="50"/>
+    <w:lsdException w:name="List Table 6 Colorful Accent 5" w:uiPriority="51"/>
+    <w:lsdException w:name="List Table 7 Colorful Accent 5" w:uiPriority="52"/>
+    <w:lsdException w:name="List Table 1 Light Accent 6" w:uiPriority="46"/>
+    <w:lsdException w:name="List Table 2 Accent 6" w:uiPriority="47"/>
+    <w:lsdException w:name="List Table 3 Accent 6" w:uiPriority="48"/>
+    <w:lsdException w:name="List Table 4 Accent 6" w:uiPriority="49"/>
+    <w:lsdException w:name="List Table 5 Dark Accent 6" w:uiPriority="50"/>
+    <w:lsdException w:name="List Table 6 Colorful Accent 6" w:uiPriority="51"/>
+    <w:lsdException w:name="List Table 7 Colorful Accent 6" w:uiPriority="52"/>
+    <w:lsdException w:name="Mention" w:semiHidden="1" w:unhideWhenUsed="1"/>
+    <w:lsdException w:name="Smart Hyperlink" w:semiHidden="1" w:unhideWhenUsed="1"/>
+    <w:lsdException w:name="Hashtag" w:semiHidden="1" w:unhideWhenUsed="1"/>
+    <w:lsdException w:name="Unresolved Mention" w:semiHidden="1" w:unhideWhenUsed="1"/>
   </w:latentStyles>
   <w:style w:type="paragraph" w:default="1" w:styleId="Normal">
     <w:name w:val="Normal"/>
@@ -9567,7 +9547,6 @@
     <w:uiPriority w:val="99"/>
     <w:semiHidden/>
     <w:unhideWhenUsed/>
-    <w:qFormat/>
     <w:tblPr>
       <w:tblInd w:w="0" w:type="dxa"/>
       <w:tblCellMar>
@@ -9604,7 +9583,6 @@
   <w:style w:type="character" w:customStyle="1" w:styleId="BalloonTextChar">
     <w:name w:val="Balloon Text Char"/>
     <w:basedOn w:val="DefaultParagraphFont"/>
-    <w:link w:val="BalloonText"/>
     <w:uiPriority w:val="99"/>
     <w:semiHidden/>
     <w:rsid w:val="00855E40"/>
@@ -10078,7 +10056,7 @@
 </file>
 
 <file path=customXml/itemProps1.xml><?xml version="1.0" encoding="utf-8"?>
-<ds:datastoreItem xmlns:ds="http://schemas.openxmlformats.org/officeDocument/2006/customXml" ds:itemID="{F5F3220C-1D14-487B-A584-64C080E0BF0C}">
+<ds:datastoreItem xmlns:ds="http://schemas.openxmlformats.org/officeDocument/2006/customXml" ds:itemID="{D918056C-4DAC-2241-8713-313AD4498A84}">
   <ds:schemaRefs>
     <ds:schemaRef ds:uri="http://schemas.openxmlformats.org/officeDocument/2006/bibliography"/>
   </ds:schemaRefs>

</xml_diff>